<commit_message>
Added Sanads zomatobot code
</commit_message>
<xml_diff>
--- a/Jupyter/Rasa Conversational AI Platform Cheat Sheet.docx
+++ b/Jupyter/Rasa Conversational AI Platform Cheat Sheet.docx
@@ -517,8 +517,454 @@
           <w:lang w:val="en-US"/>
         </w:rPr>
       </w:pPr>
-      <w:bookmarkStart w:id="0" w:name="_GoBack"/>
-      <w:bookmarkEnd w:id="0"/>
+    </w:p>
+    <w:p>
+      <w:pPr>
+        <w:rPr>
+          <w:lang w:val="en-US"/>
+        </w:rPr>
+      </w:pPr>
+      <w:r>
+        <w:rPr>
+          <w:lang w:val="en-US"/>
+        </w:rPr>
+        <w:t>Images (Temp)</w:t>
+      </w:r>
+    </w:p>
+    <w:p>
+      <w:pPr>
+        <w:rPr>
+          <w:lang w:val="en-US"/>
+        </w:rPr>
+      </w:pPr>
+      <w:r>
+        <w:rPr>
+          <w:lang w:val="en-US"/>
+        </w:rPr>
+        <w:t>Slack Integration</w:t>
+      </w:r>
+    </w:p>
+    <w:p>
+      <w:pPr>
+        <w:rPr>
+          <w:lang w:val="en-US"/>
+        </w:rPr>
+      </w:pPr>
+    </w:p>
+    <w:p>
+      <w:pPr>
+        <w:rPr>
+          <w:lang w:val="en-US"/>
+        </w:rPr>
+      </w:pPr>
+      <w:r>
+        <w:rPr>
+          <w:lang w:val="en-US"/>
+        </w:rPr>
+        <w:t>Slack message flow path</w:t>
+      </w:r>
+    </w:p>
+    <w:p>
+      <w:pPr>
+        <w:rPr>
+          <w:lang w:val="en-US"/>
+        </w:rPr>
+      </w:pPr>
+    </w:p>
+    <w:p>
+      <w:pPr>
+        <w:rPr>
+          <w:lang w:val="en-US"/>
+        </w:rPr>
+      </w:pPr>
+      <w:r>
+        <w:rPr>
+          <w:noProof/>
+          <w:lang w:val="en-US"/>
+        </w:rPr>
+        <mc:AlternateContent>
+          <mc:Choice Requires="wps">
+            <w:drawing>
+              <wp:anchor distT="0" distB="0" distL="114300" distR="114300" simplePos="0" relativeHeight="251665408" behindDoc="0" locked="0" layoutInCell="1" allowOverlap="1" wp14:anchorId="1AC56E96" wp14:editId="6D2F8E88">
+                <wp:simplePos x="0" y="0"/>
+                <wp:positionH relativeFrom="column">
+                  <wp:posOffset>4953000</wp:posOffset>
+                </wp:positionH>
+                <wp:positionV relativeFrom="paragraph">
+                  <wp:posOffset>1197610</wp:posOffset>
+                </wp:positionV>
+                <wp:extent cx="1318260" cy="624840"/>
+                <wp:effectExtent l="0" t="0" r="15240" b="22860"/>
+                <wp:wrapNone/>
+                <wp:docPr id="4" name="Rectangle: Rounded Corners 4"/>
+                <wp:cNvGraphicFramePr/>
+                <a:graphic xmlns:a="http://schemas.openxmlformats.org/drawingml/2006/main">
+                  <a:graphicData uri="http://schemas.microsoft.com/office/word/2010/wordprocessingShape">
+                    <wps:wsp>
+                      <wps:cNvSpPr/>
+                      <wps:spPr>
+                        <a:xfrm>
+                          <a:off x="0" y="0"/>
+                          <a:ext cx="1318260" cy="624840"/>
+                        </a:xfrm>
+                        <a:prstGeom prst="roundRect">
+                          <a:avLst/>
+                        </a:prstGeom>
+                      </wps:spPr>
+                      <wps:style>
+                        <a:lnRef idx="2">
+                          <a:schemeClr val="accent1">
+                            <a:shade val="50000"/>
+                          </a:schemeClr>
+                        </a:lnRef>
+                        <a:fillRef idx="1">
+                          <a:schemeClr val="accent1"/>
+                        </a:fillRef>
+                        <a:effectRef idx="0">
+                          <a:schemeClr val="accent1"/>
+                        </a:effectRef>
+                        <a:fontRef idx="minor">
+                          <a:schemeClr val="lt1"/>
+                        </a:fontRef>
+                      </wps:style>
+                      <wps:txbx>
+                        <w:txbxContent>
+                          <w:p>
+                            <w:pPr>
+                              <w:jc w:val="center"/>
+                            </w:pPr>
+                            <w:r>
+                              <w:t>Actions</w:t>
+                            </w:r>
+                          </w:p>
+                        </w:txbxContent>
+                      </wps:txbx>
+                      <wps:bodyPr rot="0" spcFirstLastPara="0" vertOverflow="overflow" horzOverflow="overflow" vert="horz" wrap="square" lIns="91440" tIns="45720" rIns="91440" bIns="45720" numCol="1" spcCol="0" rtlCol="0" fromWordArt="0" anchor="ctr" anchorCtr="0" forceAA="0" compatLnSpc="1">
+                        <a:prstTxWarp prst="textNoShape">
+                          <a:avLst/>
+                        </a:prstTxWarp>
+                        <a:noAutofit/>
+                      </wps:bodyPr>
+                    </wps:wsp>
+                  </a:graphicData>
+                </a:graphic>
+              </wp:anchor>
+            </w:drawing>
+          </mc:Choice>
+          <mc:Fallback>
+            <w:pict>
+              <v:roundrect w14:anchorId="1AC56E96" id="Rectangle: Rounded Corners 4" o:spid="_x0000_s1026" style="position:absolute;margin-left:390pt;margin-top:94.3pt;width:103.8pt;height:49.2pt;z-index:251665408;visibility:visible;mso-wrap-style:square;mso-wrap-distance-left:9pt;mso-wrap-distance-top:0;mso-wrap-distance-right:9pt;mso-wrap-distance-bottom:0;mso-position-horizontal:absolute;mso-position-horizontal-relative:text;mso-position-vertical:absolute;mso-position-vertical-relative:text;v-text-anchor:middle" arcsize="10923f" o:gfxdata="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" fillcolor="#4472c4 [3204]" strokecolor="#1f3763 [1604]" strokeweight="1pt">
+                <v:stroke joinstyle="miter"/>
+                <v:textbox>
+                  <w:txbxContent>
+                    <w:p>
+                      <w:pPr>
+                        <w:jc w:val="center"/>
+                      </w:pPr>
+                      <w:r>
+                        <w:t>Actions</w:t>
+                      </w:r>
+                    </w:p>
+                  </w:txbxContent>
+                </v:textbox>
+              </v:roundrect>
+            </w:pict>
+          </mc:Fallback>
+        </mc:AlternateContent>
+      </w:r>
+      <w:r>
+        <w:rPr>
+          <w:noProof/>
+          <w:lang w:val="en-US"/>
+        </w:rPr>
+        <mc:AlternateContent>
+          <mc:Choice Requires="wps">
+            <w:drawing>
+              <wp:anchor distT="0" distB="0" distL="114300" distR="114300" simplePos="0" relativeHeight="251663360" behindDoc="0" locked="0" layoutInCell="1" allowOverlap="1" wp14:anchorId="7D174A76" wp14:editId="3361930C">
+                <wp:simplePos x="0" y="0"/>
+                <wp:positionH relativeFrom="column">
+                  <wp:posOffset>4945380</wp:posOffset>
+                </wp:positionH>
+                <wp:positionV relativeFrom="paragraph">
+                  <wp:posOffset>16510</wp:posOffset>
+                </wp:positionV>
+                <wp:extent cx="1318260" cy="624840"/>
+                <wp:effectExtent l="0" t="0" r="15240" b="22860"/>
+                <wp:wrapNone/>
+                <wp:docPr id="3" name="Rectangle: Rounded Corners 3"/>
+                <wp:cNvGraphicFramePr/>
+                <a:graphic xmlns:a="http://schemas.openxmlformats.org/drawingml/2006/main">
+                  <a:graphicData uri="http://schemas.microsoft.com/office/word/2010/wordprocessingShape">
+                    <wps:wsp>
+                      <wps:cNvSpPr/>
+                      <wps:spPr>
+                        <a:xfrm>
+                          <a:off x="0" y="0"/>
+                          <a:ext cx="1318260" cy="624840"/>
+                        </a:xfrm>
+                        <a:prstGeom prst="roundRect">
+                          <a:avLst/>
+                        </a:prstGeom>
+                      </wps:spPr>
+                      <wps:style>
+                        <a:lnRef idx="2">
+                          <a:schemeClr val="accent1">
+                            <a:shade val="50000"/>
+                          </a:schemeClr>
+                        </a:lnRef>
+                        <a:fillRef idx="1">
+                          <a:schemeClr val="accent1"/>
+                        </a:fillRef>
+                        <a:effectRef idx="0">
+                          <a:schemeClr val="accent1"/>
+                        </a:effectRef>
+                        <a:fontRef idx="minor">
+                          <a:schemeClr val="lt1"/>
+                        </a:fontRef>
+                      </wps:style>
+                      <wps:txbx>
+                        <w:txbxContent>
+                          <w:p>
+                            <w:pPr>
+                              <w:jc w:val="center"/>
+                            </w:pPr>
+                            <w:r>
+                              <w:t>Rasa</w:t>
+                            </w:r>
+                          </w:p>
+                        </w:txbxContent>
+                      </wps:txbx>
+                      <wps:bodyPr rot="0" spcFirstLastPara="0" vertOverflow="overflow" horzOverflow="overflow" vert="horz" wrap="square" lIns="91440" tIns="45720" rIns="91440" bIns="45720" numCol="1" spcCol="0" rtlCol="0" fromWordArt="0" anchor="ctr" anchorCtr="0" forceAA="0" compatLnSpc="1">
+                        <a:prstTxWarp prst="textNoShape">
+                          <a:avLst/>
+                        </a:prstTxWarp>
+                        <a:noAutofit/>
+                      </wps:bodyPr>
+                    </wps:wsp>
+                  </a:graphicData>
+                </a:graphic>
+              </wp:anchor>
+            </w:drawing>
+          </mc:Choice>
+          <mc:Fallback>
+            <w:pict>
+              <v:roundrect w14:anchorId="7D174A76" id="Rectangle: Rounded Corners 3" o:spid="_x0000_s1027" style="position:absolute;margin-left:389.4pt;margin-top:1.3pt;width:103.8pt;height:49.2pt;z-index:251663360;visibility:visible;mso-wrap-style:square;mso-wrap-distance-left:9pt;mso-wrap-distance-top:0;mso-wrap-distance-right:9pt;mso-wrap-distance-bottom:0;mso-position-horizontal:absolute;mso-position-horizontal-relative:text;mso-position-vertical:absolute;mso-position-vertical-relative:text;v-text-anchor:middle" arcsize="10923f" o:gfxdata="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" fillcolor="#4472c4 [3204]" strokecolor="#1f3763 [1604]" strokeweight="1pt">
+                <v:stroke joinstyle="miter"/>
+                <v:textbox>
+                  <w:txbxContent>
+                    <w:p>
+                      <w:pPr>
+                        <w:jc w:val="center"/>
+                      </w:pPr>
+                      <w:r>
+                        <w:t>Rasa</w:t>
+                      </w:r>
+                    </w:p>
+                  </w:txbxContent>
+                </v:textbox>
+              </v:roundrect>
+            </w:pict>
+          </mc:Fallback>
+        </mc:AlternateContent>
+      </w:r>
+      <w:r>
+        <w:rPr>
+          <w:noProof/>
+          <w:lang w:val="en-US"/>
+        </w:rPr>
+        <mc:AlternateContent>
+          <mc:Choice Requires="wps">
+            <w:drawing>
+              <wp:anchor distT="0" distB="0" distL="114300" distR="114300" simplePos="0" relativeHeight="251661312" behindDoc="0" locked="0" layoutInCell="1" allowOverlap="1" wp14:anchorId="3E760A77" wp14:editId="0188CA37">
+                <wp:simplePos x="0" y="0"/>
+                <wp:positionH relativeFrom="column">
+                  <wp:posOffset>2887980</wp:posOffset>
+                </wp:positionH>
+                <wp:positionV relativeFrom="paragraph">
+                  <wp:posOffset>69850</wp:posOffset>
+                </wp:positionV>
+                <wp:extent cx="1318260" cy="624840"/>
+                <wp:effectExtent l="0" t="0" r="15240" b="22860"/>
+                <wp:wrapNone/>
+                <wp:docPr id="2" name="Rectangle: Rounded Corners 2"/>
+                <wp:cNvGraphicFramePr/>
+                <a:graphic xmlns:a="http://schemas.openxmlformats.org/drawingml/2006/main">
+                  <a:graphicData uri="http://schemas.microsoft.com/office/word/2010/wordprocessingShape">
+                    <wps:wsp>
+                      <wps:cNvSpPr/>
+                      <wps:spPr>
+                        <a:xfrm>
+                          <a:off x="0" y="0"/>
+                          <a:ext cx="1318260" cy="624840"/>
+                        </a:xfrm>
+                        <a:prstGeom prst="roundRect">
+                          <a:avLst/>
+                        </a:prstGeom>
+                      </wps:spPr>
+                      <wps:style>
+                        <a:lnRef idx="2">
+                          <a:schemeClr val="accent1">
+                            <a:shade val="50000"/>
+                          </a:schemeClr>
+                        </a:lnRef>
+                        <a:fillRef idx="1">
+                          <a:schemeClr val="accent1"/>
+                        </a:fillRef>
+                        <a:effectRef idx="0">
+                          <a:schemeClr val="accent1"/>
+                        </a:effectRef>
+                        <a:fontRef idx="minor">
+                          <a:schemeClr val="lt1"/>
+                        </a:fontRef>
+                      </wps:style>
+                      <wps:txbx>
+                        <w:txbxContent>
+                          <w:p>
+                            <w:pPr>
+                              <w:jc w:val="center"/>
+                            </w:pPr>
+                            <w:proofErr w:type="spellStart"/>
+                            <w:r>
+                              <w:t>ngrok</w:t>
+                            </w:r>
+                            <w:proofErr w:type="spellEnd"/>
+                          </w:p>
+                        </w:txbxContent>
+                      </wps:txbx>
+                      <wps:bodyPr rot="0" spcFirstLastPara="0" vertOverflow="overflow" horzOverflow="overflow" vert="horz" wrap="square" lIns="91440" tIns="45720" rIns="91440" bIns="45720" numCol="1" spcCol="0" rtlCol="0" fromWordArt="0" anchor="ctr" anchorCtr="0" forceAA="0" compatLnSpc="1">
+                        <a:prstTxWarp prst="textNoShape">
+                          <a:avLst/>
+                        </a:prstTxWarp>
+                        <a:noAutofit/>
+                      </wps:bodyPr>
+                    </wps:wsp>
+                  </a:graphicData>
+                </a:graphic>
+              </wp:anchor>
+            </w:drawing>
+          </mc:Choice>
+          <mc:Fallback>
+            <w:pict>
+              <v:roundrect w14:anchorId="3E760A77" id="Rectangle: Rounded Corners 2" o:spid="_x0000_s1028" style="position:absolute;margin-left:227.4pt;margin-top:5.5pt;width:103.8pt;height:49.2pt;z-index:251661312;visibility:visible;mso-wrap-style:square;mso-wrap-distance-left:9pt;mso-wrap-distance-top:0;mso-wrap-distance-right:9pt;mso-wrap-distance-bottom:0;mso-position-horizontal:absolute;mso-position-horizontal-relative:text;mso-position-vertical:absolute;mso-position-vertical-relative:text;v-text-anchor:middle" arcsize="10923f" o:gfxdata="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" fillcolor="#4472c4 [3204]" strokecolor="#1f3763 [1604]" strokeweight="1pt">
+                <v:stroke joinstyle="miter"/>
+                <v:textbox>
+                  <w:txbxContent>
+                    <w:p>
+                      <w:pPr>
+                        <w:jc w:val="center"/>
+                      </w:pPr>
+                      <w:proofErr w:type="spellStart"/>
+                      <w:r>
+                        <w:t>ngrok</w:t>
+                      </w:r>
+                      <w:proofErr w:type="spellEnd"/>
+                    </w:p>
+                  </w:txbxContent>
+                </v:textbox>
+              </v:roundrect>
+            </w:pict>
+          </mc:Fallback>
+        </mc:AlternateContent>
+      </w:r>
+      <w:r>
+        <w:rPr>
+          <w:noProof/>
+          <w:lang w:val="en-US"/>
+        </w:rPr>
+        <mc:AlternateContent>
+          <mc:Choice Requires="wps">
+            <w:drawing>
+              <wp:anchor distT="0" distB="0" distL="114300" distR="114300" simplePos="0" relativeHeight="251659264" behindDoc="0" locked="0" layoutInCell="1" allowOverlap="1" wp14:anchorId="0A65AF9E" wp14:editId="6220FC67">
+                <wp:simplePos x="0" y="0"/>
+                <wp:positionH relativeFrom="column">
+                  <wp:posOffset>640080</wp:posOffset>
+                </wp:positionH>
+                <wp:positionV relativeFrom="paragraph">
+                  <wp:posOffset>62230</wp:posOffset>
+                </wp:positionV>
+                <wp:extent cx="1318260" cy="624840"/>
+                <wp:effectExtent l="0" t="0" r="15240" b="22860"/>
+                <wp:wrapNone/>
+                <wp:docPr id="1" name="Rectangle: Rounded Corners 1"/>
+                <wp:cNvGraphicFramePr/>
+                <a:graphic xmlns:a="http://schemas.openxmlformats.org/drawingml/2006/main">
+                  <a:graphicData uri="http://schemas.microsoft.com/office/word/2010/wordprocessingShape">
+                    <wps:wsp>
+                      <wps:cNvSpPr/>
+                      <wps:spPr>
+                        <a:xfrm>
+                          <a:off x="0" y="0"/>
+                          <a:ext cx="1318260" cy="624840"/>
+                        </a:xfrm>
+                        <a:prstGeom prst="roundRect">
+                          <a:avLst/>
+                        </a:prstGeom>
+                      </wps:spPr>
+                      <wps:style>
+                        <a:lnRef idx="2">
+                          <a:schemeClr val="accent1">
+                            <a:shade val="50000"/>
+                          </a:schemeClr>
+                        </a:lnRef>
+                        <a:fillRef idx="1">
+                          <a:schemeClr val="accent1"/>
+                        </a:fillRef>
+                        <a:effectRef idx="0">
+                          <a:schemeClr val="accent1"/>
+                        </a:effectRef>
+                        <a:fontRef idx="minor">
+                          <a:schemeClr val="lt1"/>
+                        </a:fontRef>
+                      </wps:style>
+                      <wps:txbx>
+                        <w:txbxContent>
+                          <w:p>
+                            <w:pPr>
+                              <w:jc w:val="center"/>
+                            </w:pPr>
+                            <w:r>
+                              <w:t>Slack</w:t>
+                            </w:r>
+                            <w:bookmarkStart w:id="0" w:name="_GoBack"/>
+                            <w:bookmarkEnd w:id="0"/>
+                          </w:p>
+                        </w:txbxContent>
+                      </wps:txbx>
+                      <wps:bodyPr rot="0" spcFirstLastPara="0" vertOverflow="overflow" horzOverflow="overflow" vert="horz" wrap="square" lIns="91440" tIns="45720" rIns="91440" bIns="45720" numCol="1" spcCol="0" rtlCol="0" fromWordArt="0" anchor="ctr" anchorCtr="0" forceAA="0" compatLnSpc="1">
+                        <a:prstTxWarp prst="textNoShape">
+                          <a:avLst/>
+                        </a:prstTxWarp>
+                        <a:noAutofit/>
+                      </wps:bodyPr>
+                    </wps:wsp>
+                  </a:graphicData>
+                </a:graphic>
+              </wp:anchor>
+            </w:drawing>
+          </mc:Choice>
+          <mc:Fallback>
+            <w:pict>
+              <v:roundrect w14:anchorId="0A65AF9E" id="Rectangle: Rounded Corners 1" o:spid="_x0000_s1029" style="position:absolute;margin-left:50.4pt;margin-top:4.9pt;width:103.8pt;height:49.2pt;z-index:251659264;visibility:visible;mso-wrap-style:square;mso-wrap-distance-left:9pt;mso-wrap-distance-top:0;mso-wrap-distance-right:9pt;mso-wrap-distance-bottom:0;mso-position-horizontal:absolute;mso-position-horizontal-relative:text;mso-position-vertical:absolute;mso-position-vertical-relative:text;v-text-anchor:middle" arcsize="10923f" o:gfxdata="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" fillcolor="#4472c4 [3204]" strokecolor="#1f3763 [1604]" strokeweight="1pt">
+                <v:stroke joinstyle="miter"/>
+                <v:textbox>
+                  <w:txbxContent>
+                    <w:p>
+                      <w:pPr>
+                        <w:jc w:val="center"/>
+                      </w:pPr>
+                      <w:r>
+                        <w:t>Slack</w:t>
+                      </w:r>
+                      <w:bookmarkStart w:id="1" w:name="_GoBack"/>
+                      <w:bookmarkEnd w:id="1"/>
+                    </w:p>
+                  </w:txbxContent>
+                </v:textbox>
+              </v:roundrect>
+            </w:pict>
+          </mc:Fallback>
+        </mc:AlternateContent>
+      </w:r>
     </w:p>
     <w:sectPr>
       <w:pgSz w:w="16838" w:h="11906" w:orient="landscape"/>
@@ -546,7 +992,7 @@
       </w:pPr>
     </w:pPrDefault>
   </w:docDefaults>
-  <w:latentStyles w:defLockedState="0" w:defUIPriority="99" w:defSemiHidden="0" w:defUnhideWhenUsed="0" w:defQFormat="0" w:count="377">
+  <w:latentStyles w:defLockedState="0" w:defUIPriority="99" w:defSemiHidden="0" w:defUnhideWhenUsed="0" w:defQFormat="0" w:count="375">
     <w:lsdException w:name="Normal" w:uiPriority="0" w:qFormat="1"/>
     <w:lsdException w:name="heading 1" w:uiPriority="9" w:qFormat="1"/>
     <w:lsdException w:name="heading 2" w:semiHidden="1" w:uiPriority="9" w:unhideWhenUsed="1" w:qFormat="1"/>
@@ -922,8 +1368,6 @@
     <w:lsdException w:name="Smart Hyperlink" w:semiHidden="1" w:unhideWhenUsed="1"/>
     <w:lsdException w:name="Hashtag" w:semiHidden="1" w:unhideWhenUsed="1"/>
     <w:lsdException w:name="Unresolved Mention" w:semiHidden="1" w:unhideWhenUsed="1"/>
-    <w:lsdException w:name="Smart Link" w:semiHidden="1" w:unhideWhenUsed="1"/>
-    <w:lsdException w:name="Smart Link Error" w:semiHidden="1" w:unhideWhenUsed="1"/>
   </w:latentStyles>
   <w:style w:type="paragraph" w:default="1" w:styleId="Normal">
     <w:name w:val="Normal"/>

</xml_diff>

<commit_message>
Added remaining deployment slides
</commit_message>
<xml_diff>
--- a/Jupyter/Rasa Conversational AI Platform Cheat Sheet.docx
+++ b/Jupyter/Rasa Conversational AI Platform Cheat Sheet.docx
@@ -550,6 +550,8 @@
           <w:lang w:val="en-US"/>
         </w:rPr>
       </w:pPr>
+      <w:bookmarkStart w:id="0" w:name="_GoBack"/>
+      <w:bookmarkEnd w:id="0"/>
     </w:p>
     <w:p>
       <w:pPr>
@@ -585,18 +587,18 @@
         <mc:AlternateContent>
           <mc:Choice Requires="wps">
             <w:drawing>
-              <wp:anchor distT="0" distB="0" distL="114300" distR="114300" simplePos="0" relativeHeight="251665408" behindDoc="0" locked="0" layoutInCell="1" allowOverlap="1" wp14:anchorId="1AC56E96" wp14:editId="6D2F8E88">
+              <wp:anchor distT="0" distB="0" distL="114300" distR="114300" simplePos="0" relativeHeight="251676672" behindDoc="0" locked="0" layoutInCell="1" allowOverlap="1" wp14:anchorId="0666C261" wp14:editId="09752D12">
                 <wp:simplePos x="0" y="0"/>
                 <wp:positionH relativeFrom="column">
-                  <wp:posOffset>4953000</wp:posOffset>
+                  <wp:posOffset>3699510</wp:posOffset>
                 </wp:positionH>
                 <wp:positionV relativeFrom="paragraph">
-                  <wp:posOffset>1197610</wp:posOffset>
+                  <wp:posOffset>296545</wp:posOffset>
                 </wp:positionV>
-                <wp:extent cx="1318260" cy="624840"/>
-                <wp:effectExtent l="0" t="0" r="15240" b="22860"/>
+                <wp:extent cx="514350" cy="171450"/>
+                <wp:effectExtent l="19050" t="19050" r="19050" b="38100"/>
                 <wp:wrapNone/>
-                <wp:docPr id="4" name="Rectangle: Rounded Corners 4"/>
+                <wp:docPr id="14" name="Arrow: Left-Right 14"/>
                 <wp:cNvGraphicFramePr/>
                 <a:graphic xmlns:a="http://schemas.openxmlformats.org/drawingml/2006/main">
                   <a:graphicData uri="http://schemas.microsoft.com/office/word/2010/wordprocessingShape">
@@ -605,9 +607,9 @@
                       <wps:spPr>
                         <a:xfrm>
                           <a:off x="0" y="0"/>
-                          <a:ext cx="1318260" cy="624840"/>
+                          <a:ext cx="514350" cy="171450"/>
                         </a:xfrm>
-                        <a:prstGeom prst="roundRect">
+                        <a:prstGeom prst="leftRightArrow">
                           <a:avLst/>
                         </a:prstGeom>
                       </wps:spPr>
@@ -627,18 +629,6 @@
                           <a:schemeClr val="lt1"/>
                         </a:fontRef>
                       </wps:style>
-                      <wps:txbx>
-                        <w:txbxContent>
-                          <w:p>
-                            <w:pPr>
-                              <w:jc w:val="center"/>
-                            </w:pPr>
-                            <w:r>
-                              <w:t>Actions</w:t>
-                            </w:r>
-                          </w:p>
-                        </w:txbxContent>
-                      </wps:txbx>
                       <wps:bodyPr rot="0" spcFirstLastPara="0" vertOverflow="overflow" horzOverflow="overflow" vert="horz" wrap="square" lIns="91440" tIns="45720" rIns="91440" bIns="45720" numCol="1" spcCol="0" rtlCol="0" fromWordArt="0" anchor="ctr" anchorCtr="0" forceAA="0" compatLnSpc="1">
                         <a:prstTxWarp prst="textNoShape">
                           <a:avLst/>
@@ -648,26 +638,34 @@
                     </wps:wsp>
                   </a:graphicData>
                 </a:graphic>
+                <wp14:sizeRelH relativeFrom="margin">
+                  <wp14:pctWidth>0</wp14:pctWidth>
+                </wp14:sizeRelH>
+                <wp14:sizeRelV relativeFrom="margin">
+                  <wp14:pctHeight>0</wp14:pctHeight>
+                </wp14:sizeRelV>
               </wp:anchor>
             </w:drawing>
           </mc:Choice>
           <mc:Fallback>
             <w:pict>
-              <v:roundrect w14:anchorId="1AC56E96" id="Rectangle: Rounded Corners 4" o:spid="_x0000_s1026" style="position:absolute;margin-left:390pt;margin-top:94.3pt;width:103.8pt;height:49.2pt;z-index:251665408;visibility:visible;mso-wrap-style:square;mso-wrap-distance-left:9pt;mso-wrap-distance-top:0;mso-wrap-distance-right:9pt;mso-wrap-distance-bottom:0;mso-position-horizontal:absolute;mso-position-horizontal-relative:text;mso-position-vertical:absolute;mso-position-vertical-relative:text;v-text-anchor:middle" arcsize="10923f" o:gfxdata="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" fillcolor="#4472c4 [3204]" strokecolor="#1f3763 [1604]" strokeweight="1pt">
+              <v:shapetype w14:anchorId="6E2A8232" id="_x0000_t69" coordsize="21600,21600" o:spt="69" adj="4320,5400" path="m,10800l@0,21600@0@3@2@3@2,21600,21600,10800@2,0@2@1@0@1@0,xe">
                 <v:stroke joinstyle="miter"/>
-                <v:textbox>
-                  <w:txbxContent>
-                    <w:p>
-                      <w:pPr>
-                        <w:jc w:val="center"/>
-                      </w:pPr>
-                      <w:r>
-                        <w:t>Actions</w:t>
-                      </w:r>
-                    </w:p>
-                  </w:txbxContent>
-                </v:textbox>
-              </v:roundrect>
+                <v:formulas>
+                  <v:f eqn="val #0"/>
+                  <v:f eqn="val #1"/>
+                  <v:f eqn="sum 21600 0 #0"/>
+                  <v:f eqn="sum 21600 0 #1"/>
+                  <v:f eqn="prod #0 #1 10800"/>
+                  <v:f eqn="sum #0 0 @4"/>
+                  <v:f eqn="sum 21600 0 @5"/>
+                </v:formulas>
+                <v:path o:connecttype="custom" o:connectlocs="@2,0;10800,@1;@0,0;0,10800;@0,21600;10800,@3;@2,21600;21600,10800" o:connectangles="270,270,270,180,90,90,90,0" textboxrect="@5,@1,@6,@3"/>
+                <v:handles>
+                  <v:h position="#0,#1" xrange="0,10800" yrange="0,10800"/>
+                </v:handles>
+              </v:shapetype>
+              <v:shape id="Arrow: Left-Right 14" o:spid="_x0000_s1026" type="#_x0000_t69" style="position:absolute;margin-left:291.3pt;margin-top:23.35pt;width:40.5pt;height:13.5pt;z-index:251676672;visibility:visible;mso-wrap-style:square;mso-width-percent:0;mso-height-percent:0;mso-wrap-distance-left:9pt;mso-wrap-distance-top:0;mso-wrap-distance-right:9pt;mso-wrap-distance-bottom:0;mso-position-horizontal:absolute;mso-position-horizontal-relative:text;mso-position-vertical:absolute;mso-position-vertical-relative:text;mso-width-percent:0;mso-height-percent:0;mso-width-relative:margin;mso-height-relative:margin;v-text-anchor:middle" o:gfxdata="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" adj="3600" fillcolor="#4472c4 [3204]" strokecolor="#1f3763 [1604]" strokeweight="1pt"/>
             </w:pict>
           </mc:Fallback>
         </mc:AlternateContent>
@@ -680,18 +678,18 @@
         <mc:AlternateContent>
           <mc:Choice Requires="wps">
             <w:drawing>
-              <wp:anchor distT="0" distB="0" distL="114300" distR="114300" simplePos="0" relativeHeight="251663360" behindDoc="0" locked="0" layoutInCell="1" allowOverlap="1" wp14:anchorId="7D174A76" wp14:editId="3361930C">
+              <wp:anchor distT="0" distB="0" distL="114300" distR="114300" simplePos="0" relativeHeight="251680768" behindDoc="0" locked="0" layoutInCell="1" allowOverlap="1" wp14:anchorId="58BBAFCB" wp14:editId="6F4EC528">
                 <wp:simplePos x="0" y="0"/>
                 <wp:positionH relativeFrom="column">
-                  <wp:posOffset>4945380</wp:posOffset>
+                  <wp:posOffset>5772150</wp:posOffset>
                 </wp:positionH>
                 <wp:positionV relativeFrom="paragraph">
-                  <wp:posOffset>16510</wp:posOffset>
+                  <wp:posOffset>294640</wp:posOffset>
                 </wp:positionV>
-                <wp:extent cx="1318260" cy="624840"/>
-                <wp:effectExtent l="0" t="0" r="15240" b="22860"/>
+                <wp:extent cx="1489710" cy="175260"/>
+                <wp:effectExtent l="19050" t="19050" r="34290" b="34290"/>
                 <wp:wrapNone/>
-                <wp:docPr id="3" name="Rectangle: Rounded Corners 3"/>
+                <wp:docPr id="16" name="Arrow: Left-Right 16"/>
                 <wp:cNvGraphicFramePr/>
                 <a:graphic xmlns:a="http://schemas.openxmlformats.org/drawingml/2006/main">
                   <a:graphicData uri="http://schemas.microsoft.com/office/word/2010/wordprocessingShape">
@@ -700,9 +698,92 @@
                       <wps:spPr>
                         <a:xfrm>
                           <a:off x="0" y="0"/>
-                          <a:ext cx="1318260" cy="624840"/>
+                          <a:ext cx="1489710" cy="175260"/>
                         </a:xfrm>
-                        <a:prstGeom prst="roundRect">
+                        <a:prstGeom prst="leftRightArrow">
+                          <a:avLst/>
+                        </a:prstGeom>
+                        <a:solidFill>
+                          <a:schemeClr val="bg1"/>
+                        </a:solidFill>
+                        <a:ln>
+                          <a:prstDash val="sysDash"/>
+                        </a:ln>
+                      </wps:spPr>
+                      <wps:style>
+                        <a:lnRef idx="2">
+                          <a:schemeClr val="accent1">
+                            <a:shade val="50000"/>
+                          </a:schemeClr>
+                        </a:lnRef>
+                        <a:fillRef idx="1">
+                          <a:schemeClr val="accent1"/>
+                        </a:fillRef>
+                        <a:effectRef idx="0">
+                          <a:schemeClr val="accent1"/>
+                        </a:effectRef>
+                        <a:fontRef idx="minor">
+                          <a:schemeClr val="lt1"/>
+                        </a:fontRef>
+                      </wps:style>
+                      <wps:bodyPr rot="0" spcFirstLastPara="0" vertOverflow="overflow" horzOverflow="overflow" vert="horz" wrap="square" lIns="91440" tIns="45720" rIns="91440" bIns="45720" numCol="1" spcCol="0" rtlCol="0" fromWordArt="0" anchor="ctr" anchorCtr="0" forceAA="0" compatLnSpc="1">
+                        <a:prstTxWarp prst="textNoShape">
+                          <a:avLst/>
+                        </a:prstTxWarp>
+                        <a:noAutofit/>
+                      </wps:bodyPr>
+                    </wps:wsp>
+                  </a:graphicData>
+                </a:graphic>
+                <wp14:sizeRelH relativeFrom="margin">
+                  <wp14:pctWidth>0</wp14:pctWidth>
+                </wp14:sizeRelH>
+                <wp14:sizeRelV relativeFrom="margin">
+                  <wp14:pctHeight>0</wp14:pctHeight>
+                </wp14:sizeRelV>
+              </wp:anchor>
+            </w:drawing>
+          </mc:Choice>
+          <mc:Fallback>
+            <w:pict>
+              <v:shape w14:anchorId="69F753D2" id="Arrow: Left-Right 16" o:spid="_x0000_s1026" type="#_x0000_t69" style="position:absolute;margin-left:454.5pt;margin-top:23.2pt;width:117.3pt;height:13.8pt;z-index:251680768;visibility:visible;mso-wrap-style:square;mso-width-percent:0;mso-height-percent:0;mso-wrap-distance-left:9pt;mso-wrap-distance-top:0;mso-wrap-distance-right:9pt;mso-wrap-distance-bottom:0;mso-position-horizontal:absolute;mso-position-horizontal-relative:text;mso-position-vertical:absolute;mso-position-vertical-relative:text;mso-width-percent:0;mso-height-percent:0;mso-width-relative:margin;mso-height-relative:margin;v-text-anchor:middle" o:gfxdata="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" adj="1271" fillcolor="white [3212]" strokecolor="#1f3763 [1604]" strokeweight="1pt">
+                <v:stroke dashstyle="3 1"/>
+              </v:shape>
+            </w:pict>
+          </mc:Fallback>
+        </mc:AlternateContent>
+      </w:r>
+      <w:r>
+        <w:rPr>
+          <w:noProof/>
+          <w:lang w:val="en-US"/>
+        </w:rPr>
+        <mc:AlternateContent>
+          <mc:Choice Requires="wps">
+            <w:drawing>
+              <wp:anchor distT="0" distB="0" distL="114300" distR="114300" simplePos="0" relativeHeight="251678720" behindDoc="0" locked="0" layoutInCell="1" allowOverlap="1" wp14:anchorId="36D009C7" wp14:editId="69F57ACE">
+                <wp:simplePos x="0" y="0"/>
+                <wp:positionH relativeFrom="column">
+                  <wp:posOffset>1855470</wp:posOffset>
+                </wp:positionH>
+                <wp:positionV relativeFrom="paragraph">
+                  <wp:posOffset>298450</wp:posOffset>
+                </wp:positionV>
+                <wp:extent cx="331470" cy="160020"/>
+                <wp:effectExtent l="19050" t="19050" r="11430" b="30480"/>
+                <wp:wrapNone/>
+                <wp:docPr id="15" name="Arrow: Left-Right 15"/>
+                <wp:cNvGraphicFramePr/>
+                <a:graphic xmlns:a="http://schemas.openxmlformats.org/drawingml/2006/main">
+                  <a:graphicData uri="http://schemas.microsoft.com/office/word/2010/wordprocessingShape">
+                    <wps:wsp>
+                      <wps:cNvSpPr/>
+                      <wps:spPr>
+                        <a:xfrm>
+                          <a:off x="0" y="0"/>
+                          <a:ext cx="331470" cy="160020"/>
+                        </a:xfrm>
+                        <a:prstGeom prst="leftRightArrow">
                           <a:avLst/>
                         </a:prstGeom>
                       </wps:spPr>
@@ -722,18 +803,6 @@
                           <a:schemeClr val="lt1"/>
                         </a:fontRef>
                       </wps:style>
-                      <wps:txbx>
-                        <w:txbxContent>
-                          <w:p>
-                            <w:pPr>
-                              <w:jc w:val="center"/>
-                            </w:pPr>
-                            <w:r>
-                              <w:t>Rasa</w:t>
-                            </w:r>
-                          </w:p>
-                        </w:txbxContent>
-                      </wps:txbx>
                       <wps:bodyPr rot="0" spcFirstLastPara="0" vertOverflow="overflow" horzOverflow="overflow" vert="horz" wrap="square" lIns="91440" tIns="45720" rIns="91440" bIns="45720" numCol="1" spcCol="0" rtlCol="0" fromWordArt="0" anchor="ctr" anchorCtr="0" forceAA="0" compatLnSpc="1">
                         <a:prstTxWarp prst="textNoShape">
                           <a:avLst/>
@@ -743,26 +812,18 @@
                     </wps:wsp>
                   </a:graphicData>
                 </a:graphic>
+                <wp14:sizeRelH relativeFrom="margin">
+                  <wp14:pctWidth>0</wp14:pctWidth>
+                </wp14:sizeRelH>
+                <wp14:sizeRelV relativeFrom="margin">
+                  <wp14:pctHeight>0</wp14:pctHeight>
+                </wp14:sizeRelV>
               </wp:anchor>
             </w:drawing>
           </mc:Choice>
           <mc:Fallback>
             <w:pict>
-              <v:roundrect w14:anchorId="7D174A76" id="Rectangle: Rounded Corners 3" o:spid="_x0000_s1027" style="position:absolute;margin-left:389.4pt;margin-top:1.3pt;width:103.8pt;height:49.2pt;z-index:251663360;visibility:visible;mso-wrap-style:square;mso-wrap-distance-left:9pt;mso-wrap-distance-top:0;mso-wrap-distance-right:9pt;mso-wrap-distance-bottom:0;mso-position-horizontal:absolute;mso-position-horizontal-relative:text;mso-position-vertical:absolute;mso-position-vertical-relative:text;v-text-anchor:middle" arcsize="10923f" o:gfxdata="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" fillcolor="#4472c4 [3204]" strokecolor="#1f3763 [1604]" strokeweight="1pt">
-                <v:stroke joinstyle="miter"/>
-                <v:textbox>
-                  <w:txbxContent>
-                    <w:p>
-                      <w:pPr>
-                        <w:jc w:val="center"/>
-                      </w:pPr>
-                      <w:r>
-                        <w:t>Rasa</w:t>
-                      </w:r>
-                    </w:p>
-                  </w:txbxContent>
-                </v:textbox>
-              </v:roundrect>
+              <v:shape w14:anchorId="0381F8D4" id="Arrow: Left-Right 15" o:spid="_x0000_s1026" type="#_x0000_t69" style="position:absolute;margin-left:146.1pt;margin-top:23.5pt;width:26.1pt;height:12.6pt;z-index:251678720;visibility:visible;mso-wrap-style:square;mso-width-percent:0;mso-height-percent:0;mso-wrap-distance-left:9pt;mso-wrap-distance-top:0;mso-wrap-distance-right:9pt;mso-wrap-distance-bottom:0;mso-position-horizontal:absolute;mso-position-horizontal-relative:text;mso-position-vertical:absolute;mso-position-vertical-relative:text;mso-width-percent:0;mso-height-percent:0;mso-width-relative:margin;mso-height-relative:margin;v-text-anchor:middle" o:gfxdata="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" adj="5214" fillcolor="#4472c4 [3204]" strokecolor="#1f3763 [1604]" strokeweight="1pt"/>
             </w:pict>
           </mc:Fallback>
         </mc:AlternateContent>
@@ -775,13 +836,13 @@
         <mc:AlternateContent>
           <mc:Choice Requires="wps">
             <w:drawing>
-              <wp:anchor distT="0" distB="0" distL="114300" distR="114300" simplePos="0" relativeHeight="251661312" behindDoc="0" locked="0" layoutInCell="1" allowOverlap="1" wp14:anchorId="3E760A77" wp14:editId="0188CA37">
+              <wp:anchor distT="0" distB="0" distL="114300" distR="114300" simplePos="0" relativeHeight="251661312" behindDoc="0" locked="0" layoutInCell="1" allowOverlap="1" wp14:anchorId="3E760A77" wp14:editId="218F78B1">
                 <wp:simplePos x="0" y="0"/>
                 <wp:positionH relativeFrom="column">
-                  <wp:posOffset>2887980</wp:posOffset>
+                  <wp:posOffset>2255520</wp:posOffset>
                 </wp:positionH>
                 <wp:positionV relativeFrom="paragraph">
-                  <wp:posOffset>69850</wp:posOffset>
+                  <wp:posOffset>81280</wp:posOffset>
                 </wp:positionV>
                 <wp:extent cx="1318260" cy="624840"/>
                 <wp:effectExtent l="0" t="0" r="15240" b="22860"/>
@@ -825,9 +886,15 @@
                             </w:pPr>
                             <w:proofErr w:type="spellStart"/>
                             <w:r>
-                              <w:t>ngrok</w:t>
+                              <w:t>n</w:t>
+                            </w:r>
+                            <w:r>
+                              <w:t>grok</w:t>
                             </w:r>
                             <w:proofErr w:type="spellEnd"/>
+                            <w:r>
+                              <w:t xml:space="preserve"> Server</w:t>
+                            </w:r>
                           </w:p>
                         </w:txbxContent>
                       </wps:txbx>
@@ -845,7 +912,7 @@
           </mc:Choice>
           <mc:Fallback>
             <w:pict>
-              <v:roundrect w14:anchorId="3E760A77" id="Rectangle: Rounded Corners 2" o:spid="_x0000_s1028" style="position:absolute;margin-left:227.4pt;margin-top:5.5pt;width:103.8pt;height:49.2pt;z-index:251661312;visibility:visible;mso-wrap-style:square;mso-wrap-distance-left:9pt;mso-wrap-distance-top:0;mso-wrap-distance-right:9pt;mso-wrap-distance-bottom:0;mso-position-horizontal:absolute;mso-position-horizontal-relative:text;mso-position-vertical:absolute;mso-position-vertical-relative:text;v-text-anchor:middle" arcsize="10923f" o:gfxdata="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" fillcolor="#4472c4 [3204]" strokecolor="#1f3763 [1604]" strokeweight="1pt">
+              <v:roundrect w14:anchorId="3E760A77" id="Rectangle: Rounded Corners 2" o:spid="_x0000_s1026" style="position:absolute;margin-left:177.6pt;margin-top:6.4pt;width:103.8pt;height:49.2pt;z-index:251661312;visibility:visible;mso-wrap-style:square;mso-wrap-distance-left:9pt;mso-wrap-distance-top:0;mso-wrap-distance-right:9pt;mso-wrap-distance-bottom:0;mso-position-horizontal:absolute;mso-position-horizontal-relative:text;mso-position-vertical:absolute;mso-position-vertical-relative:text;v-text-anchor:middle" arcsize="10923f" o:gfxdata="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" fillcolor="#4472c4 [3204]" strokecolor="#1f3763 [1604]" strokeweight="1pt">
                 <v:stroke joinstyle="miter"/>
                 <v:textbox>
                   <w:txbxContent>
@@ -855,9 +922,15 @@
                       </w:pPr>
                       <w:proofErr w:type="spellStart"/>
                       <w:r>
-                        <w:t>ngrok</w:t>
+                        <w:t>n</w:t>
+                      </w:r>
+                      <w:r>
+                        <w:t>grok</w:t>
                       </w:r>
                       <w:proofErr w:type="spellEnd"/>
+                      <w:r>
+                        <w:t xml:space="preserve"> Server</w:t>
+                      </w:r>
                     </w:p>
                   </w:txbxContent>
                 </v:textbox>
@@ -874,13 +947,1354 @@
         <mc:AlternateContent>
           <mc:Choice Requires="wps">
             <w:drawing>
-              <wp:anchor distT="0" distB="0" distL="114300" distR="114300" simplePos="0" relativeHeight="251659264" behindDoc="0" locked="0" layoutInCell="1" allowOverlap="1" wp14:anchorId="0A65AF9E" wp14:editId="6220FC67">
+              <wp:anchor distT="45720" distB="45720" distL="114300" distR="114300" simplePos="0" relativeHeight="251669504" behindDoc="0" locked="0" layoutInCell="1" allowOverlap="1" wp14:anchorId="15002E19" wp14:editId="1649385A">
                 <wp:simplePos x="0" y="0"/>
                 <wp:positionH relativeFrom="column">
-                  <wp:posOffset>640080</wp:posOffset>
+                  <wp:posOffset>1996440</wp:posOffset>
                 </wp:positionH>
                 <wp:positionV relativeFrom="paragraph">
-                  <wp:posOffset>62230</wp:posOffset>
+                  <wp:posOffset>862330</wp:posOffset>
+                </wp:positionV>
+                <wp:extent cx="1676400" cy="510540"/>
+                <wp:effectExtent l="0" t="0" r="0" b="3810"/>
+                <wp:wrapSquare wrapText="bothSides"/>
+                <wp:docPr id="5" name="Text Box 2"/>
+                <wp:cNvGraphicFramePr>
+                  <a:graphicFrameLocks xmlns:a="http://schemas.openxmlformats.org/drawingml/2006/main"/>
+                </wp:cNvGraphicFramePr>
+                <a:graphic xmlns:a="http://schemas.openxmlformats.org/drawingml/2006/main">
+                  <a:graphicData uri="http://schemas.microsoft.com/office/word/2010/wordprocessingShape">
+                    <wps:wsp>
+                      <wps:cNvSpPr txBox="1">
+                        <a:spLocks noChangeArrowheads="1"/>
+                      </wps:cNvSpPr>
+                      <wps:spPr bwMode="auto">
+                        <a:xfrm>
+                          <a:off x="0" y="0"/>
+                          <a:ext cx="1676400" cy="510540"/>
+                        </a:xfrm>
+                        <a:prstGeom prst="rect">
+                          <a:avLst/>
+                        </a:prstGeom>
+                        <a:solidFill>
+                          <a:srgbClr val="FFFFFF"/>
+                        </a:solidFill>
+                        <a:ln w="9525">
+                          <a:noFill/>
+                          <a:miter lim="800000"/>
+                          <a:headEnd/>
+                          <a:tailEnd/>
+                        </a:ln>
+                      </wps:spPr>
+                      <wps:txbx>
+                        <w:txbxContent>
+                          <w:p>
+                            <w:pPr>
+                              <w:rPr>
+                                <w:rFonts w:ascii="Consolas" w:hAnsi="Consolas"/>
+                                <w:sz w:val="16"/>
+                                <w:szCs w:val="16"/>
+                                <w:lang w:val="en-US"/>
+                              </w:rPr>
+                            </w:pPr>
+                            <w:r>
+                              <w:rPr>
+                                <w:rFonts w:ascii="Consolas" w:hAnsi="Consolas"/>
+                                <w:sz w:val="16"/>
+                                <w:szCs w:val="16"/>
+                                <w:lang w:val="en-US"/>
+                              </w:rPr>
+                              <w:t>&gt;&gt;</w:t>
+                            </w:r>
+                            <w:r>
+                              <w:rPr>
+                                <w:rFonts w:ascii="Consolas" w:hAnsi="Consolas"/>
+                                <w:sz w:val="16"/>
+                                <w:szCs w:val="16"/>
+                                <w:lang w:val="en-US"/>
+                              </w:rPr>
+                              <w:t xml:space="preserve">ngrok.exe http </w:t>
+                            </w:r>
+                            <w:r>
+                              <w:rPr>
+                                <w:rFonts w:ascii="Consolas" w:hAnsi="Consolas"/>
+                                <w:b/>
+                                <w:bCs/>
+                                <w:color w:val="00B0F0"/>
+                                <w:sz w:val="16"/>
+                                <w:szCs w:val="16"/>
+                                <w:lang w:val="en-US"/>
+                              </w:rPr>
+                              <w:t>500</w:t>
+                            </w:r>
+                            <w:r>
+                              <w:rPr>
+                                <w:rFonts w:ascii="Consolas" w:hAnsi="Consolas"/>
+                                <w:b/>
+                                <w:bCs/>
+                                <w:color w:val="00B0F0"/>
+                                <w:sz w:val="16"/>
+                                <w:szCs w:val="16"/>
+                                <w:lang w:val="en-US"/>
+                              </w:rPr>
+                              <w:t>4</w:t>
+                            </w:r>
+                          </w:p>
+                          <w:p>
+                            <w:pPr>
+                              <w:rPr>
+                                <w:rFonts w:ascii="Consolas" w:hAnsi="Consolas"/>
+                                <w:sz w:val="16"/>
+                                <w:szCs w:val="16"/>
+                                <w:lang w:val="en-US"/>
+                              </w:rPr>
+                            </w:pPr>
+                            <w:r>
+                              <w:rPr>
+                                <w:rFonts w:ascii="Consolas" w:hAnsi="Consolas"/>
+                                <w:sz w:val="16"/>
+                                <w:szCs w:val="16"/>
+                                <w:lang w:val="en-US"/>
+                              </w:rPr>
+                              <w:t>https://</w:t>
+                            </w:r>
+                            <w:r>
+                              <w:rPr>
+                                <w:rFonts w:ascii="Consolas" w:hAnsi="Consolas"/>
+                                <w:b/>
+                                <w:bCs/>
+                                <w:color w:val="FFC000"/>
+                                <w:sz w:val="16"/>
+                                <w:szCs w:val="16"/>
+                                <w:lang w:val="en-US"/>
+                              </w:rPr>
+                              <w:t>aa98d86f</w:t>
+                            </w:r>
+                            <w:r>
+                              <w:rPr>
+                                <w:rFonts w:ascii="Consolas" w:hAnsi="Consolas"/>
+                                <w:sz w:val="16"/>
+                                <w:szCs w:val="16"/>
+                                <w:lang w:val="en-US"/>
+                              </w:rPr>
+                              <w:t>.ngrok.io</w:t>
+                            </w:r>
+                          </w:p>
+                        </w:txbxContent>
+                      </wps:txbx>
+                      <wps:bodyPr rot="0" vert="horz" wrap="square" lIns="91440" tIns="45720" rIns="91440" bIns="45720" anchor="t" anchorCtr="0">
+                        <a:noAutofit/>
+                      </wps:bodyPr>
+                    </wps:wsp>
+                  </a:graphicData>
+                </a:graphic>
+                <wp14:sizeRelH relativeFrom="margin">
+                  <wp14:pctWidth>0</wp14:pctWidth>
+                </wp14:sizeRelH>
+                <wp14:sizeRelV relativeFrom="margin">
+                  <wp14:pctHeight>0</wp14:pctHeight>
+                </wp14:sizeRelV>
+              </wp:anchor>
+            </w:drawing>
+          </mc:Choice>
+          <mc:Fallback>
+            <w:pict>
+              <v:shapetype w14:anchorId="15002E19" id="_x0000_t202" coordsize="21600,21600" o:spt="202" path="m,l,21600r21600,l21600,xe">
+                <v:stroke joinstyle="miter"/>
+                <v:path gradientshapeok="t" o:connecttype="rect"/>
+              </v:shapetype>
+              <v:shape id="Text Box 2" o:spid="_x0000_s1027" type="#_x0000_t202" style="position:absolute;margin-left:157.2pt;margin-top:67.9pt;width:132pt;height:40.2pt;z-index:251669504;visibility:visible;mso-wrap-style:square;mso-width-percent:0;mso-height-percent:0;mso-wrap-distance-left:9pt;mso-wrap-distance-top:3.6pt;mso-wrap-distance-right:9pt;mso-wrap-distance-bottom:3.6pt;mso-position-horizontal:absolute;mso-position-horizontal-relative:text;mso-position-vertical:absolute;mso-position-vertical-relative:text;mso-width-percent:0;mso-height-percent:0;mso-width-relative:margin;mso-height-relative:margin;v-text-anchor:top" o:gfxdata="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" stroked="f">
+                <v:textbox>
+                  <w:txbxContent>
+                    <w:p>
+                      <w:pPr>
+                        <w:rPr>
+                          <w:rFonts w:ascii="Consolas" w:hAnsi="Consolas"/>
+                          <w:sz w:val="16"/>
+                          <w:szCs w:val="16"/>
+                          <w:lang w:val="en-US"/>
+                        </w:rPr>
+                      </w:pPr>
+                      <w:r>
+                        <w:rPr>
+                          <w:rFonts w:ascii="Consolas" w:hAnsi="Consolas"/>
+                          <w:sz w:val="16"/>
+                          <w:szCs w:val="16"/>
+                          <w:lang w:val="en-US"/>
+                        </w:rPr>
+                        <w:t>&gt;&gt;</w:t>
+                      </w:r>
+                      <w:r>
+                        <w:rPr>
+                          <w:rFonts w:ascii="Consolas" w:hAnsi="Consolas"/>
+                          <w:sz w:val="16"/>
+                          <w:szCs w:val="16"/>
+                          <w:lang w:val="en-US"/>
+                        </w:rPr>
+                        <w:t xml:space="preserve">ngrok.exe http </w:t>
+                      </w:r>
+                      <w:r>
+                        <w:rPr>
+                          <w:rFonts w:ascii="Consolas" w:hAnsi="Consolas"/>
+                          <w:b/>
+                          <w:bCs/>
+                          <w:color w:val="00B0F0"/>
+                          <w:sz w:val="16"/>
+                          <w:szCs w:val="16"/>
+                          <w:lang w:val="en-US"/>
+                        </w:rPr>
+                        <w:t>500</w:t>
+                      </w:r>
+                      <w:r>
+                        <w:rPr>
+                          <w:rFonts w:ascii="Consolas" w:hAnsi="Consolas"/>
+                          <w:b/>
+                          <w:bCs/>
+                          <w:color w:val="00B0F0"/>
+                          <w:sz w:val="16"/>
+                          <w:szCs w:val="16"/>
+                          <w:lang w:val="en-US"/>
+                        </w:rPr>
+                        <w:t>4</w:t>
+                      </w:r>
+                    </w:p>
+                    <w:p>
+                      <w:pPr>
+                        <w:rPr>
+                          <w:rFonts w:ascii="Consolas" w:hAnsi="Consolas"/>
+                          <w:sz w:val="16"/>
+                          <w:szCs w:val="16"/>
+                          <w:lang w:val="en-US"/>
+                        </w:rPr>
+                      </w:pPr>
+                      <w:r>
+                        <w:rPr>
+                          <w:rFonts w:ascii="Consolas" w:hAnsi="Consolas"/>
+                          <w:sz w:val="16"/>
+                          <w:szCs w:val="16"/>
+                          <w:lang w:val="en-US"/>
+                        </w:rPr>
+                        <w:t>https://</w:t>
+                      </w:r>
+                      <w:r>
+                        <w:rPr>
+                          <w:rFonts w:ascii="Consolas" w:hAnsi="Consolas"/>
+                          <w:b/>
+                          <w:bCs/>
+                          <w:color w:val="FFC000"/>
+                          <w:sz w:val="16"/>
+                          <w:szCs w:val="16"/>
+                          <w:lang w:val="en-US"/>
+                        </w:rPr>
+                        <w:t>aa98d86f</w:t>
+                      </w:r>
+                      <w:r>
+                        <w:rPr>
+                          <w:rFonts w:ascii="Consolas" w:hAnsi="Consolas"/>
+                          <w:sz w:val="16"/>
+                          <w:szCs w:val="16"/>
+                          <w:lang w:val="en-US"/>
+                        </w:rPr>
+                        <w:t>.ngrok.io</w:t>
+                      </w:r>
+                    </w:p>
+                  </w:txbxContent>
+                </v:textbox>
+                <w10:wrap type="square"/>
+              </v:shape>
+            </w:pict>
+          </mc:Fallback>
+        </mc:AlternateContent>
+      </w:r>
+      <w:r>
+        <w:rPr>
+          <w:noProof/>
+          <w:lang w:val="en-US"/>
+        </w:rPr>
+        <mc:AlternateContent>
+          <mc:Choice Requires="wps">
+            <w:drawing>
+              <wp:anchor distT="45720" distB="45720" distL="114300" distR="114300" simplePos="0" relativeHeight="251675648" behindDoc="0" locked="0" layoutInCell="1" allowOverlap="1" wp14:anchorId="49AC70CC" wp14:editId="12039ECD">
+                <wp:simplePos x="0" y="0"/>
+                <wp:positionH relativeFrom="column">
+                  <wp:posOffset>3726180</wp:posOffset>
+                </wp:positionH>
+                <wp:positionV relativeFrom="paragraph">
+                  <wp:posOffset>862330</wp:posOffset>
+                </wp:positionV>
+                <wp:extent cx="3573780" cy="1404620"/>
+                <wp:effectExtent l="0" t="0" r="7620" b="0"/>
+                <wp:wrapSquare wrapText="bothSides"/>
+                <wp:docPr id="13" name="Text Box 2"/>
+                <wp:cNvGraphicFramePr>
+                  <a:graphicFrameLocks xmlns:a="http://schemas.openxmlformats.org/drawingml/2006/main"/>
+                </wp:cNvGraphicFramePr>
+                <a:graphic xmlns:a="http://schemas.openxmlformats.org/drawingml/2006/main">
+                  <a:graphicData uri="http://schemas.microsoft.com/office/word/2010/wordprocessingShape">
+                    <wps:wsp>
+                      <wps:cNvSpPr txBox="1">
+                        <a:spLocks noChangeArrowheads="1"/>
+                      </wps:cNvSpPr>
+                      <wps:spPr bwMode="auto">
+                        <a:xfrm>
+                          <a:off x="0" y="0"/>
+                          <a:ext cx="3573780" cy="1404620"/>
+                        </a:xfrm>
+                        <a:prstGeom prst="rect">
+                          <a:avLst/>
+                        </a:prstGeom>
+                        <a:solidFill>
+                          <a:srgbClr val="FFFFFF"/>
+                        </a:solidFill>
+                        <a:ln w="9525">
+                          <a:noFill/>
+                          <a:miter lim="800000"/>
+                          <a:headEnd/>
+                          <a:tailEnd/>
+                        </a:ln>
+                      </wps:spPr>
+                      <wps:txbx>
+                        <w:txbxContent>
+                          <w:p>
+                            <w:pPr>
+                              <w:pStyle w:val="Title"/>
+                              <w:rPr>
+                                <w:b/>
+                                <w:bCs/>
+                                <w:sz w:val="16"/>
+                                <w:szCs w:val="16"/>
+                                <w:lang w:val="en-US"/>
+                              </w:rPr>
+                            </w:pPr>
+                            <w:proofErr w:type="spellStart"/>
+                            <w:r>
+                              <w:rPr>
+                                <w:b/>
+                                <w:bCs/>
+                                <w:sz w:val="16"/>
+                                <w:szCs w:val="16"/>
+                                <w:lang w:val="en-US"/>
+                              </w:rPr>
+                              <w:t>credentials.yml</w:t>
+                            </w:r>
+                            <w:proofErr w:type="spellEnd"/>
+                          </w:p>
+                          <w:p>
+                            <w:pPr>
+                              <w:pStyle w:val="Title"/>
+                              <w:rPr>
+                                <w:rFonts w:ascii="Consolas" w:hAnsi="Consolas"/>
+                                <w:sz w:val="16"/>
+                                <w:szCs w:val="16"/>
+                                <w:lang w:val="en-US"/>
+                              </w:rPr>
+                            </w:pPr>
+                            <w:r>
+                              <w:rPr>
+                                <w:rFonts w:ascii="Consolas" w:hAnsi="Consolas"/>
+                                <w:sz w:val="16"/>
+                                <w:szCs w:val="16"/>
+                                <w:lang w:val="en-US"/>
+                              </w:rPr>
+                              <w:t>slack:</w:t>
+                            </w:r>
+                          </w:p>
+                          <w:p>
+                            <w:pPr>
+                              <w:pStyle w:val="Title"/>
+                              <w:rPr>
+                                <w:rFonts w:ascii="Consolas" w:hAnsi="Consolas"/>
+                                <w:sz w:val="16"/>
+                                <w:szCs w:val="16"/>
+                                <w:lang w:val="en-US"/>
+                              </w:rPr>
+                            </w:pPr>
+                            <w:r>
+                              <w:rPr>
+                                <w:rFonts w:ascii="Consolas" w:hAnsi="Consolas"/>
+                                <w:sz w:val="16"/>
+                                <w:szCs w:val="16"/>
+                                <w:lang w:val="en-US"/>
+                              </w:rPr>
+                              <w:t xml:space="preserve">    </w:t>
+                            </w:r>
+                            <w:proofErr w:type="spellStart"/>
+                            <w:r>
+                              <w:rPr>
+                                <w:rFonts w:ascii="Consolas" w:hAnsi="Consolas"/>
+                                <w:sz w:val="16"/>
+                                <w:szCs w:val="16"/>
+                                <w:lang w:val="en-US"/>
+                              </w:rPr>
+                              <w:t>slack_token</w:t>
+                            </w:r>
+                            <w:proofErr w:type="spellEnd"/>
+                            <w:r>
+                              <w:rPr>
+                                <w:rFonts w:ascii="Consolas" w:hAnsi="Consolas"/>
+                                <w:sz w:val="16"/>
+                                <w:szCs w:val="16"/>
+                                <w:lang w:val="en-US"/>
+                              </w:rPr>
+                              <w:t>: "</w:t>
+                            </w:r>
+                            <w:proofErr w:type="spellStart"/>
+                            <w:r>
+                              <w:rPr>
+                                <w:rFonts w:ascii="Consolas" w:hAnsi="Consolas"/>
+                                <w:sz w:val="16"/>
+                                <w:szCs w:val="16"/>
+                                <w:lang w:val="en-US"/>
+                              </w:rPr>
+                              <w:t>xoxb</w:t>
+                            </w:r>
+                            <w:proofErr w:type="spellEnd"/>
+                            <w:r>
+                              <w:rPr>
+                                <w:rFonts w:ascii="Consolas" w:hAnsi="Consolas"/>
+                                <w:sz w:val="16"/>
+                                <w:szCs w:val="16"/>
+                                <w:lang w:val="en-US"/>
+                              </w:rPr>
+                              <w:t>-XXXXXXXXXXXXX"</w:t>
+                            </w:r>
+                          </w:p>
+                          <w:p>
+                            <w:pPr>
+                              <w:pStyle w:val="Title"/>
+                              <w:rPr>
+                                <w:b/>
+                                <w:bCs/>
+                                <w:sz w:val="16"/>
+                                <w:szCs w:val="16"/>
+                                <w:lang w:val="en-US"/>
+                              </w:rPr>
+                            </w:pPr>
+                            <w:r>
+                              <w:rPr>
+                                <w:b/>
+                                <w:bCs/>
+                                <w:sz w:val="16"/>
+                                <w:szCs w:val="16"/>
+                                <w:lang w:val="en-US"/>
+                              </w:rPr>
+                              <w:t>In a separate window, activate env:</w:t>
+                            </w:r>
+                          </w:p>
+                          <w:p>
+                            <w:pPr>
+                              <w:pStyle w:val="Title"/>
+                              <w:rPr>
+                                <w:rFonts w:ascii="Consolas" w:hAnsi="Consolas"/>
+                                <w:sz w:val="16"/>
+                                <w:szCs w:val="16"/>
+                                <w:lang w:val="en-US"/>
+                              </w:rPr>
+                            </w:pPr>
+                            <w:r>
+                              <w:rPr>
+                                <w:rFonts w:ascii="Consolas" w:hAnsi="Consolas"/>
+                                <w:sz w:val="16"/>
+                                <w:szCs w:val="16"/>
+                                <w:lang w:val="en-US"/>
+                              </w:rPr>
+                              <w:t xml:space="preserve">python -W ignore -m rasa run --connector slack --port </w:t>
+                            </w:r>
+                            <w:r>
+                              <w:rPr>
+                                <w:rFonts w:ascii="Consolas" w:hAnsi="Consolas"/>
+                                <w:b/>
+                                <w:bCs/>
+                                <w:color w:val="00B0F0"/>
+                                <w:sz w:val="16"/>
+                                <w:szCs w:val="16"/>
+                                <w:lang w:val="en-US"/>
+                              </w:rPr>
+                              <w:t>5004</w:t>
+                            </w:r>
+                            <w:r>
+                              <w:rPr>
+                                <w:rFonts w:ascii="Consolas" w:hAnsi="Consolas"/>
+                                <w:color w:val="00B0F0"/>
+                                <w:sz w:val="16"/>
+                                <w:szCs w:val="16"/>
+                                <w:lang w:val="en-US"/>
+                              </w:rPr>
+                              <w:t xml:space="preserve"> </w:t>
+                            </w:r>
+                            <w:r>
+                              <w:rPr>
+                                <w:rFonts w:ascii="Consolas" w:hAnsi="Consolas"/>
+                                <w:sz w:val="16"/>
+                                <w:szCs w:val="16"/>
+                                <w:lang w:val="en-US"/>
+                              </w:rPr>
+                              <w:t>--</w:t>
+                            </w:r>
+                            <w:proofErr w:type="spellStart"/>
+                            <w:r>
+                              <w:rPr>
+                                <w:rFonts w:ascii="Consolas" w:hAnsi="Consolas"/>
+                                <w:sz w:val="16"/>
+                                <w:szCs w:val="16"/>
+                                <w:lang w:val="en-US"/>
+                              </w:rPr>
+                              <w:t>cors</w:t>
+                            </w:r>
+                            <w:proofErr w:type="spellEnd"/>
+                            <w:r>
+                              <w:rPr>
+                                <w:rFonts w:ascii="Consolas" w:hAnsi="Consolas"/>
+                                <w:sz w:val="16"/>
+                                <w:szCs w:val="16"/>
+                                <w:lang w:val="en-US"/>
+                              </w:rPr>
+                              <w:t xml:space="preserve"> *</w:t>
+                            </w:r>
+                          </w:p>
+                        </w:txbxContent>
+                      </wps:txbx>
+                      <wps:bodyPr rot="0" vert="horz" wrap="square" lIns="91440" tIns="45720" rIns="91440" bIns="45720" anchor="t" anchorCtr="0">
+                        <a:spAutoFit/>
+                      </wps:bodyPr>
+                    </wps:wsp>
+                  </a:graphicData>
+                </a:graphic>
+                <wp14:sizeRelH relativeFrom="margin">
+                  <wp14:pctWidth>0</wp14:pctWidth>
+                </wp14:sizeRelH>
+                <wp14:sizeRelV relativeFrom="margin">
+                  <wp14:pctHeight>20000</wp14:pctHeight>
+                </wp14:sizeRelV>
+              </wp:anchor>
+            </w:drawing>
+          </mc:Choice>
+          <mc:Fallback>
+            <w:pict>
+              <v:shape w14:anchorId="49AC70CC" id="_x0000_s1028" type="#_x0000_t202" style="position:absolute;margin-left:293.4pt;margin-top:67.9pt;width:281.4pt;height:110.6pt;z-index:251675648;visibility:visible;mso-wrap-style:square;mso-width-percent:0;mso-height-percent:200;mso-wrap-distance-left:9pt;mso-wrap-distance-top:3.6pt;mso-wrap-distance-right:9pt;mso-wrap-distance-bottom:3.6pt;mso-position-horizontal:absolute;mso-position-horizontal-relative:text;mso-position-vertical:absolute;mso-position-vertical-relative:text;mso-width-percent:0;mso-height-percent:200;mso-width-relative:margin;mso-height-relative:margin;v-text-anchor:top" o:gfxdata="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" stroked="f">
+                <v:textbox style="mso-fit-shape-to-text:t">
+                  <w:txbxContent>
+                    <w:p>
+                      <w:pPr>
+                        <w:pStyle w:val="Title"/>
+                        <w:rPr>
+                          <w:b/>
+                          <w:bCs/>
+                          <w:sz w:val="16"/>
+                          <w:szCs w:val="16"/>
+                          <w:lang w:val="en-US"/>
+                        </w:rPr>
+                      </w:pPr>
+                      <w:proofErr w:type="spellStart"/>
+                      <w:r>
+                        <w:rPr>
+                          <w:b/>
+                          <w:bCs/>
+                          <w:sz w:val="16"/>
+                          <w:szCs w:val="16"/>
+                          <w:lang w:val="en-US"/>
+                        </w:rPr>
+                        <w:t>credentials.yml</w:t>
+                      </w:r>
+                      <w:proofErr w:type="spellEnd"/>
+                    </w:p>
+                    <w:p>
+                      <w:pPr>
+                        <w:pStyle w:val="Title"/>
+                        <w:rPr>
+                          <w:rFonts w:ascii="Consolas" w:hAnsi="Consolas"/>
+                          <w:sz w:val="16"/>
+                          <w:szCs w:val="16"/>
+                          <w:lang w:val="en-US"/>
+                        </w:rPr>
+                      </w:pPr>
+                      <w:r>
+                        <w:rPr>
+                          <w:rFonts w:ascii="Consolas" w:hAnsi="Consolas"/>
+                          <w:sz w:val="16"/>
+                          <w:szCs w:val="16"/>
+                          <w:lang w:val="en-US"/>
+                        </w:rPr>
+                        <w:t>slack:</w:t>
+                      </w:r>
+                    </w:p>
+                    <w:p>
+                      <w:pPr>
+                        <w:pStyle w:val="Title"/>
+                        <w:rPr>
+                          <w:rFonts w:ascii="Consolas" w:hAnsi="Consolas"/>
+                          <w:sz w:val="16"/>
+                          <w:szCs w:val="16"/>
+                          <w:lang w:val="en-US"/>
+                        </w:rPr>
+                      </w:pPr>
+                      <w:r>
+                        <w:rPr>
+                          <w:rFonts w:ascii="Consolas" w:hAnsi="Consolas"/>
+                          <w:sz w:val="16"/>
+                          <w:szCs w:val="16"/>
+                          <w:lang w:val="en-US"/>
+                        </w:rPr>
+                        <w:t xml:space="preserve">    </w:t>
+                      </w:r>
+                      <w:proofErr w:type="spellStart"/>
+                      <w:r>
+                        <w:rPr>
+                          <w:rFonts w:ascii="Consolas" w:hAnsi="Consolas"/>
+                          <w:sz w:val="16"/>
+                          <w:szCs w:val="16"/>
+                          <w:lang w:val="en-US"/>
+                        </w:rPr>
+                        <w:t>slack_token</w:t>
+                      </w:r>
+                      <w:proofErr w:type="spellEnd"/>
+                      <w:r>
+                        <w:rPr>
+                          <w:rFonts w:ascii="Consolas" w:hAnsi="Consolas"/>
+                          <w:sz w:val="16"/>
+                          <w:szCs w:val="16"/>
+                          <w:lang w:val="en-US"/>
+                        </w:rPr>
+                        <w:t>: "</w:t>
+                      </w:r>
+                      <w:proofErr w:type="spellStart"/>
+                      <w:r>
+                        <w:rPr>
+                          <w:rFonts w:ascii="Consolas" w:hAnsi="Consolas"/>
+                          <w:sz w:val="16"/>
+                          <w:szCs w:val="16"/>
+                          <w:lang w:val="en-US"/>
+                        </w:rPr>
+                        <w:t>xoxb</w:t>
+                      </w:r>
+                      <w:proofErr w:type="spellEnd"/>
+                      <w:r>
+                        <w:rPr>
+                          <w:rFonts w:ascii="Consolas" w:hAnsi="Consolas"/>
+                          <w:sz w:val="16"/>
+                          <w:szCs w:val="16"/>
+                          <w:lang w:val="en-US"/>
+                        </w:rPr>
+                        <w:t>-XXXXXXXXXXXXX"</w:t>
+                      </w:r>
+                    </w:p>
+                    <w:p>
+                      <w:pPr>
+                        <w:pStyle w:val="Title"/>
+                        <w:rPr>
+                          <w:b/>
+                          <w:bCs/>
+                          <w:sz w:val="16"/>
+                          <w:szCs w:val="16"/>
+                          <w:lang w:val="en-US"/>
+                        </w:rPr>
+                      </w:pPr>
+                      <w:r>
+                        <w:rPr>
+                          <w:b/>
+                          <w:bCs/>
+                          <w:sz w:val="16"/>
+                          <w:szCs w:val="16"/>
+                          <w:lang w:val="en-US"/>
+                        </w:rPr>
+                        <w:t>In a separate window, activate env:</w:t>
+                      </w:r>
+                    </w:p>
+                    <w:p>
+                      <w:pPr>
+                        <w:pStyle w:val="Title"/>
+                        <w:rPr>
+                          <w:rFonts w:ascii="Consolas" w:hAnsi="Consolas"/>
+                          <w:sz w:val="16"/>
+                          <w:szCs w:val="16"/>
+                          <w:lang w:val="en-US"/>
+                        </w:rPr>
+                      </w:pPr>
+                      <w:r>
+                        <w:rPr>
+                          <w:rFonts w:ascii="Consolas" w:hAnsi="Consolas"/>
+                          <w:sz w:val="16"/>
+                          <w:szCs w:val="16"/>
+                          <w:lang w:val="en-US"/>
+                        </w:rPr>
+                        <w:t xml:space="preserve">python -W ignore -m rasa run --connector slack --port </w:t>
+                      </w:r>
+                      <w:r>
+                        <w:rPr>
+                          <w:rFonts w:ascii="Consolas" w:hAnsi="Consolas"/>
+                          <w:b/>
+                          <w:bCs/>
+                          <w:color w:val="00B0F0"/>
+                          <w:sz w:val="16"/>
+                          <w:szCs w:val="16"/>
+                          <w:lang w:val="en-US"/>
+                        </w:rPr>
+                        <w:t>5004</w:t>
+                      </w:r>
+                      <w:r>
+                        <w:rPr>
+                          <w:rFonts w:ascii="Consolas" w:hAnsi="Consolas"/>
+                          <w:color w:val="00B0F0"/>
+                          <w:sz w:val="16"/>
+                          <w:szCs w:val="16"/>
+                          <w:lang w:val="en-US"/>
+                        </w:rPr>
+                        <w:t xml:space="preserve"> </w:t>
+                      </w:r>
+                      <w:r>
+                        <w:rPr>
+                          <w:rFonts w:ascii="Consolas" w:hAnsi="Consolas"/>
+                          <w:sz w:val="16"/>
+                          <w:szCs w:val="16"/>
+                          <w:lang w:val="en-US"/>
+                        </w:rPr>
+                        <w:t>--</w:t>
+                      </w:r>
+                      <w:proofErr w:type="spellStart"/>
+                      <w:r>
+                        <w:rPr>
+                          <w:rFonts w:ascii="Consolas" w:hAnsi="Consolas"/>
+                          <w:sz w:val="16"/>
+                          <w:szCs w:val="16"/>
+                          <w:lang w:val="en-US"/>
+                        </w:rPr>
+                        <w:t>cors</w:t>
+                      </w:r>
+                      <w:proofErr w:type="spellEnd"/>
+                      <w:r>
+                        <w:rPr>
+                          <w:rFonts w:ascii="Consolas" w:hAnsi="Consolas"/>
+                          <w:sz w:val="16"/>
+                          <w:szCs w:val="16"/>
+                          <w:lang w:val="en-US"/>
+                        </w:rPr>
+                        <w:t xml:space="preserve"> *</w:t>
+                      </w:r>
+                    </w:p>
+                  </w:txbxContent>
+                </v:textbox>
+                <w10:wrap type="square"/>
+              </v:shape>
+            </w:pict>
+          </mc:Fallback>
+        </mc:AlternateContent>
+      </w:r>
+      <w:r>
+        <w:rPr>
+          <w:noProof/>
+          <w:lang w:val="en-US"/>
+        </w:rPr>
+        <mc:AlternateContent>
+          <mc:Choice Requires="wps">
+            <w:drawing>
+              <wp:anchor distT="45720" distB="45720" distL="114300" distR="114300" simplePos="0" relativeHeight="251673600" behindDoc="0" locked="0" layoutInCell="1" allowOverlap="1" wp14:anchorId="64260DF5" wp14:editId="2FEFEA9A">
+                <wp:simplePos x="0" y="0"/>
+                <wp:positionH relativeFrom="margin">
+                  <wp:posOffset>7396480</wp:posOffset>
+                </wp:positionH>
+                <wp:positionV relativeFrom="paragraph">
+                  <wp:posOffset>862330</wp:posOffset>
+                </wp:positionV>
+                <wp:extent cx="2369820" cy="1404620"/>
+                <wp:effectExtent l="0" t="0" r="0" b="0"/>
+                <wp:wrapSquare wrapText="bothSides"/>
+                <wp:docPr id="12" name="Text Box 2"/>
+                <wp:cNvGraphicFramePr>
+                  <a:graphicFrameLocks xmlns:a="http://schemas.openxmlformats.org/drawingml/2006/main"/>
+                </wp:cNvGraphicFramePr>
+                <a:graphic xmlns:a="http://schemas.openxmlformats.org/drawingml/2006/main">
+                  <a:graphicData uri="http://schemas.microsoft.com/office/word/2010/wordprocessingShape">
+                    <wps:wsp>
+                      <wps:cNvSpPr txBox="1">
+                        <a:spLocks noChangeArrowheads="1"/>
+                      </wps:cNvSpPr>
+                      <wps:spPr bwMode="auto">
+                        <a:xfrm>
+                          <a:off x="0" y="0"/>
+                          <a:ext cx="2369820" cy="1404620"/>
+                        </a:xfrm>
+                        <a:prstGeom prst="rect">
+                          <a:avLst/>
+                        </a:prstGeom>
+                        <a:solidFill>
+                          <a:srgbClr val="FFFFFF"/>
+                        </a:solidFill>
+                        <a:ln w="9525">
+                          <a:noFill/>
+                          <a:miter lim="800000"/>
+                          <a:headEnd/>
+                          <a:tailEnd/>
+                        </a:ln>
+                      </wps:spPr>
+                      <wps:txbx>
+                        <w:txbxContent>
+                          <w:p>
+                            <w:pPr>
+                              <w:pStyle w:val="NoSpacing"/>
+                              <w:rPr>
+                                <w:b/>
+                                <w:bCs/>
+                                <w:sz w:val="16"/>
+                                <w:szCs w:val="16"/>
+                                <w:lang w:val="en-US"/>
+                              </w:rPr>
+                            </w:pPr>
+                            <w:proofErr w:type="spellStart"/>
+                            <w:r>
+                              <w:rPr>
+                                <w:b/>
+                                <w:bCs/>
+                                <w:sz w:val="16"/>
+                                <w:szCs w:val="16"/>
+                                <w:lang w:val="en-US"/>
+                              </w:rPr>
+                              <w:t>endpoints.yml</w:t>
+                            </w:r>
+                            <w:proofErr w:type="spellEnd"/>
+                          </w:p>
+                          <w:p>
+                            <w:pPr>
+                              <w:pStyle w:val="NoSpacing"/>
+                              <w:rPr>
+                                <w:rFonts w:ascii="Consolas" w:hAnsi="Consolas"/>
+                                <w:sz w:val="16"/>
+                                <w:szCs w:val="16"/>
+                                <w:lang w:val="en-US"/>
+                              </w:rPr>
+                            </w:pPr>
+                            <w:proofErr w:type="spellStart"/>
+                            <w:r>
+                              <w:rPr>
+                                <w:rFonts w:ascii="Consolas" w:hAnsi="Consolas"/>
+                                <w:sz w:val="16"/>
+                                <w:szCs w:val="16"/>
+                                <w:lang w:val="en-US"/>
+                              </w:rPr>
+                              <w:t>action_endpoint:</w:t>
+                            </w:r>
+                            <w:proofErr w:type="spellEnd"/>
+                          </w:p>
+                          <w:p>
+                            <w:pPr>
+                              <w:pStyle w:val="NoSpacing"/>
+                              <w:rPr>
+                                <w:rFonts w:ascii="Consolas" w:hAnsi="Consolas"/>
+                                <w:sz w:val="16"/>
+                                <w:szCs w:val="16"/>
+                                <w:lang w:val="en-US"/>
+                              </w:rPr>
+                            </w:pPr>
+                            <w:r>
+                              <w:rPr>
+                                <w:rFonts w:ascii="Consolas" w:hAnsi="Consolas"/>
+                                <w:sz w:val="16"/>
+                                <w:szCs w:val="16"/>
+                                <w:lang w:val="en-US"/>
+                              </w:rPr>
+                              <w:t xml:space="preserve">    </w:t>
+                            </w:r>
+                            <w:r>
+                              <w:rPr>
+                                <w:rFonts w:ascii="Consolas" w:hAnsi="Consolas"/>
+                                <w:sz w:val="16"/>
+                                <w:szCs w:val="16"/>
+                                <w:lang w:val="en-US"/>
+                              </w:rPr>
+                              <w:t xml:space="preserve">url: </w:t>
+                            </w:r>
+                            <w:hyperlink r:id="rId4" w:history="1">
+                              <w:r>
+                                <w:rPr>
+                                  <w:rStyle w:val="Hyperlink"/>
+                                  <w:rFonts w:ascii="Consolas" w:hAnsi="Consolas"/>
+                                  <w:sz w:val="16"/>
+                                  <w:szCs w:val="16"/>
+                                  <w:lang w:val="en-US"/>
+                                </w:rPr>
+                                <w:t>http://localhost:5055/webhook</w:t>
+                              </w:r>
+                            </w:hyperlink>
+                          </w:p>
+                          <w:p>
+                            <w:pPr>
+                              <w:pStyle w:val="NoSpacing"/>
+                              <w:rPr>
+                                <w:b/>
+                                <w:bCs/>
+                                <w:sz w:val="16"/>
+                                <w:szCs w:val="16"/>
+                                <w:lang w:val="en-US"/>
+                              </w:rPr>
+                            </w:pPr>
+                            <w:r>
+                              <w:rPr>
+                                <w:b/>
+                                <w:bCs/>
+                                <w:sz w:val="16"/>
+                                <w:szCs w:val="16"/>
+                                <w:lang w:val="en-US"/>
+                              </w:rPr>
+                              <w:t>In a separate window, activate env</w:t>
+                            </w:r>
+                            <w:r>
+                              <w:rPr>
+                                <w:b/>
+                                <w:bCs/>
+                                <w:sz w:val="16"/>
+                                <w:szCs w:val="16"/>
+                                <w:lang w:val="en-US"/>
+                              </w:rPr>
+                              <w:t xml:space="preserve">, on </w:t>
+                            </w:r>
+                            <w:r>
+                              <w:rPr>
+                                <w:b/>
+                                <w:bCs/>
+                                <w:color w:val="00B050"/>
+                                <w:sz w:val="16"/>
+                                <w:szCs w:val="16"/>
+                                <w:lang w:val="en-US"/>
+                              </w:rPr>
+                              <w:t>5055</w:t>
+                            </w:r>
+                            <w:r>
+                              <w:rPr>
+                                <w:b/>
+                                <w:bCs/>
+                                <w:sz w:val="16"/>
+                                <w:szCs w:val="16"/>
+                                <w:lang w:val="en-US"/>
+                              </w:rPr>
+                              <w:t>:</w:t>
+                            </w:r>
+                          </w:p>
+                          <w:p>
+                            <w:pPr>
+                              <w:pStyle w:val="NoSpacing"/>
+                              <w:rPr>
+                                <w:rFonts w:ascii="Consolas" w:hAnsi="Consolas"/>
+                                <w:sz w:val="16"/>
+                                <w:szCs w:val="16"/>
+                                <w:lang w:val="en-US"/>
+                              </w:rPr>
+                            </w:pPr>
+                            <w:r>
+                              <w:rPr>
+                                <w:rFonts w:ascii="Consolas" w:hAnsi="Consolas"/>
+                                <w:sz w:val="16"/>
+                                <w:szCs w:val="16"/>
+                                <w:lang w:val="en-US"/>
+                              </w:rPr>
+                              <w:t>python -W ignore -m rasa run actions</w:t>
+                            </w:r>
+                          </w:p>
+                        </w:txbxContent>
+                      </wps:txbx>
+                      <wps:bodyPr rot="0" vert="horz" wrap="square" lIns="91440" tIns="45720" rIns="91440" bIns="45720" anchor="t" anchorCtr="0">
+                        <a:spAutoFit/>
+                      </wps:bodyPr>
+                    </wps:wsp>
+                  </a:graphicData>
+                </a:graphic>
+                <wp14:sizeRelH relativeFrom="margin">
+                  <wp14:pctWidth>0</wp14:pctWidth>
+                </wp14:sizeRelH>
+                <wp14:sizeRelV relativeFrom="margin">
+                  <wp14:pctHeight>20000</wp14:pctHeight>
+                </wp14:sizeRelV>
+              </wp:anchor>
+            </w:drawing>
+          </mc:Choice>
+          <mc:Fallback>
+            <w:pict>
+              <v:shape w14:anchorId="64260DF5" id="_x0000_s1029" type="#_x0000_t202" style="position:absolute;margin-left:582.4pt;margin-top:67.9pt;width:186.6pt;height:110.6pt;z-index:251673600;visibility:visible;mso-wrap-style:square;mso-width-percent:0;mso-height-percent:200;mso-wrap-distance-left:9pt;mso-wrap-distance-top:3.6pt;mso-wrap-distance-right:9pt;mso-wrap-distance-bottom:3.6pt;mso-position-horizontal:absolute;mso-position-horizontal-relative:margin;mso-position-vertical:absolute;mso-position-vertical-relative:text;mso-width-percent:0;mso-height-percent:200;mso-width-relative:margin;mso-height-relative:margin;v-text-anchor:top" o:gfxdata="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" stroked="f">
+                <v:textbox style="mso-fit-shape-to-text:t">
+                  <w:txbxContent>
+                    <w:p>
+                      <w:pPr>
+                        <w:pStyle w:val="NoSpacing"/>
+                        <w:rPr>
+                          <w:b/>
+                          <w:bCs/>
+                          <w:sz w:val="16"/>
+                          <w:szCs w:val="16"/>
+                          <w:lang w:val="en-US"/>
+                        </w:rPr>
+                      </w:pPr>
+                      <w:proofErr w:type="spellStart"/>
+                      <w:r>
+                        <w:rPr>
+                          <w:b/>
+                          <w:bCs/>
+                          <w:sz w:val="16"/>
+                          <w:szCs w:val="16"/>
+                          <w:lang w:val="en-US"/>
+                        </w:rPr>
+                        <w:t>endpoints.yml</w:t>
+                      </w:r>
+                      <w:proofErr w:type="spellEnd"/>
+                    </w:p>
+                    <w:p>
+                      <w:pPr>
+                        <w:pStyle w:val="NoSpacing"/>
+                        <w:rPr>
+                          <w:rFonts w:ascii="Consolas" w:hAnsi="Consolas"/>
+                          <w:sz w:val="16"/>
+                          <w:szCs w:val="16"/>
+                          <w:lang w:val="en-US"/>
+                        </w:rPr>
+                      </w:pPr>
+                      <w:proofErr w:type="spellStart"/>
+                      <w:r>
+                        <w:rPr>
+                          <w:rFonts w:ascii="Consolas" w:hAnsi="Consolas"/>
+                          <w:sz w:val="16"/>
+                          <w:szCs w:val="16"/>
+                          <w:lang w:val="en-US"/>
+                        </w:rPr>
+                        <w:t>action_endpoint:</w:t>
+                      </w:r>
+                      <w:proofErr w:type="spellEnd"/>
+                    </w:p>
+                    <w:p>
+                      <w:pPr>
+                        <w:pStyle w:val="NoSpacing"/>
+                        <w:rPr>
+                          <w:rFonts w:ascii="Consolas" w:hAnsi="Consolas"/>
+                          <w:sz w:val="16"/>
+                          <w:szCs w:val="16"/>
+                          <w:lang w:val="en-US"/>
+                        </w:rPr>
+                      </w:pPr>
+                      <w:r>
+                        <w:rPr>
+                          <w:rFonts w:ascii="Consolas" w:hAnsi="Consolas"/>
+                          <w:sz w:val="16"/>
+                          <w:szCs w:val="16"/>
+                          <w:lang w:val="en-US"/>
+                        </w:rPr>
+                        <w:t xml:space="preserve">    </w:t>
+                      </w:r>
+                      <w:r>
+                        <w:rPr>
+                          <w:rFonts w:ascii="Consolas" w:hAnsi="Consolas"/>
+                          <w:sz w:val="16"/>
+                          <w:szCs w:val="16"/>
+                          <w:lang w:val="en-US"/>
+                        </w:rPr>
+                        <w:t xml:space="preserve">url: </w:t>
+                      </w:r>
+                      <w:hyperlink r:id="rId5" w:history="1">
+                        <w:r>
+                          <w:rPr>
+                            <w:rStyle w:val="Hyperlink"/>
+                            <w:rFonts w:ascii="Consolas" w:hAnsi="Consolas"/>
+                            <w:sz w:val="16"/>
+                            <w:szCs w:val="16"/>
+                            <w:lang w:val="en-US"/>
+                          </w:rPr>
+                          <w:t>http://localhost:5055/webhook</w:t>
+                        </w:r>
+                      </w:hyperlink>
+                    </w:p>
+                    <w:p>
+                      <w:pPr>
+                        <w:pStyle w:val="NoSpacing"/>
+                        <w:rPr>
+                          <w:b/>
+                          <w:bCs/>
+                          <w:sz w:val="16"/>
+                          <w:szCs w:val="16"/>
+                          <w:lang w:val="en-US"/>
+                        </w:rPr>
+                      </w:pPr>
+                      <w:r>
+                        <w:rPr>
+                          <w:b/>
+                          <w:bCs/>
+                          <w:sz w:val="16"/>
+                          <w:szCs w:val="16"/>
+                          <w:lang w:val="en-US"/>
+                        </w:rPr>
+                        <w:t>In a separate window, activate env</w:t>
+                      </w:r>
+                      <w:r>
+                        <w:rPr>
+                          <w:b/>
+                          <w:bCs/>
+                          <w:sz w:val="16"/>
+                          <w:szCs w:val="16"/>
+                          <w:lang w:val="en-US"/>
+                        </w:rPr>
+                        <w:t xml:space="preserve">, on </w:t>
+                      </w:r>
+                      <w:r>
+                        <w:rPr>
+                          <w:b/>
+                          <w:bCs/>
+                          <w:color w:val="00B050"/>
+                          <w:sz w:val="16"/>
+                          <w:szCs w:val="16"/>
+                          <w:lang w:val="en-US"/>
+                        </w:rPr>
+                        <w:t>5055</w:t>
+                      </w:r>
+                      <w:r>
+                        <w:rPr>
+                          <w:b/>
+                          <w:bCs/>
+                          <w:sz w:val="16"/>
+                          <w:szCs w:val="16"/>
+                          <w:lang w:val="en-US"/>
+                        </w:rPr>
+                        <w:t>:</w:t>
+                      </w:r>
+                    </w:p>
+                    <w:p>
+                      <w:pPr>
+                        <w:pStyle w:val="NoSpacing"/>
+                        <w:rPr>
+                          <w:rFonts w:ascii="Consolas" w:hAnsi="Consolas"/>
+                          <w:sz w:val="16"/>
+                          <w:szCs w:val="16"/>
+                          <w:lang w:val="en-US"/>
+                        </w:rPr>
+                      </w:pPr>
+                      <w:r>
+                        <w:rPr>
+                          <w:rFonts w:ascii="Consolas" w:hAnsi="Consolas"/>
+                          <w:sz w:val="16"/>
+                          <w:szCs w:val="16"/>
+                          <w:lang w:val="en-US"/>
+                        </w:rPr>
+                        <w:t>python -W ignore -m rasa run actions</w:t>
+                      </w:r>
+                    </w:p>
+                  </w:txbxContent>
+                </v:textbox>
+                <w10:wrap type="square" anchorx="margin"/>
+              </v:shape>
+            </w:pict>
+          </mc:Fallback>
+        </mc:AlternateContent>
+      </w:r>
+      <w:r>
+        <w:rPr>
+          <w:noProof/>
+          <w:lang w:val="en-US"/>
+        </w:rPr>
+        <mc:AlternateContent>
+          <mc:Choice Requires="wps">
+            <w:drawing>
+              <wp:anchor distT="0" distB="0" distL="114300" distR="114300" simplePos="0" relativeHeight="251665408" behindDoc="0" locked="0" layoutInCell="1" allowOverlap="1" wp14:anchorId="1AC56E96" wp14:editId="6A028A45">
+                <wp:simplePos x="0" y="0"/>
+                <wp:positionH relativeFrom="column">
+                  <wp:posOffset>7376160</wp:posOffset>
+                </wp:positionH>
+                <wp:positionV relativeFrom="paragraph">
+                  <wp:posOffset>81280</wp:posOffset>
+                </wp:positionV>
+                <wp:extent cx="1318260" cy="624840"/>
+                <wp:effectExtent l="0" t="0" r="15240" b="22860"/>
+                <wp:wrapNone/>
+                <wp:docPr id="4" name="Rectangle: Rounded Corners 4"/>
+                <wp:cNvGraphicFramePr/>
+                <a:graphic xmlns:a="http://schemas.openxmlformats.org/drawingml/2006/main">
+                  <a:graphicData uri="http://schemas.microsoft.com/office/word/2010/wordprocessingShape">
+                    <wps:wsp>
+                      <wps:cNvSpPr/>
+                      <wps:spPr>
+                        <a:xfrm>
+                          <a:off x="0" y="0"/>
+                          <a:ext cx="1318260" cy="624840"/>
+                        </a:xfrm>
+                        <a:prstGeom prst="roundRect">
+                          <a:avLst/>
+                        </a:prstGeom>
+                      </wps:spPr>
+                      <wps:style>
+                        <a:lnRef idx="2">
+                          <a:schemeClr val="accent1">
+                            <a:shade val="50000"/>
+                          </a:schemeClr>
+                        </a:lnRef>
+                        <a:fillRef idx="1">
+                          <a:schemeClr val="accent1"/>
+                        </a:fillRef>
+                        <a:effectRef idx="0">
+                          <a:schemeClr val="accent1"/>
+                        </a:effectRef>
+                        <a:fontRef idx="minor">
+                          <a:schemeClr val="lt1"/>
+                        </a:fontRef>
+                      </wps:style>
+                      <wps:txbx>
+                        <w:txbxContent>
+                          <w:p>
+                            <w:pPr>
+                              <w:jc w:val="center"/>
+                            </w:pPr>
+                            <w:r>
+                              <w:t>Actions</w:t>
+                            </w:r>
+                            <w:r>
+                              <w:t xml:space="preserve"> Server</w:t>
+                            </w:r>
+                          </w:p>
+                        </w:txbxContent>
+                      </wps:txbx>
+                      <wps:bodyPr rot="0" spcFirstLastPara="0" vertOverflow="overflow" horzOverflow="overflow" vert="horz" wrap="square" lIns="91440" tIns="45720" rIns="91440" bIns="45720" numCol="1" spcCol="0" rtlCol="0" fromWordArt="0" anchor="ctr" anchorCtr="0" forceAA="0" compatLnSpc="1">
+                        <a:prstTxWarp prst="textNoShape">
+                          <a:avLst/>
+                        </a:prstTxWarp>
+                        <a:noAutofit/>
+                      </wps:bodyPr>
+                    </wps:wsp>
+                  </a:graphicData>
+                </a:graphic>
+              </wp:anchor>
+            </w:drawing>
+          </mc:Choice>
+          <mc:Fallback>
+            <w:pict>
+              <v:roundrect w14:anchorId="1AC56E96" id="Rectangle: Rounded Corners 4" o:spid="_x0000_s1030" style="position:absolute;margin-left:580.8pt;margin-top:6.4pt;width:103.8pt;height:49.2pt;z-index:251665408;visibility:visible;mso-wrap-style:square;mso-wrap-distance-left:9pt;mso-wrap-distance-top:0;mso-wrap-distance-right:9pt;mso-wrap-distance-bottom:0;mso-position-horizontal:absolute;mso-position-horizontal-relative:text;mso-position-vertical:absolute;mso-position-vertical-relative:text;v-text-anchor:middle" arcsize="10923f" o:gfxdata="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" fillcolor="#4472c4 [3204]" strokecolor="#1f3763 [1604]" strokeweight="1pt">
+                <v:stroke joinstyle="miter"/>
+                <v:textbox>
+                  <w:txbxContent>
+                    <w:p>
+                      <w:pPr>
+                        <w:jc w:val="center"/>
+                      </w:pPr>
+                      <w:r>
+                        <w:t>Actions</w:t>
+                      </w:r>
+                      <w:r>
+                        <w:t xml:space="preserve"> Server</w:t>
+                      </w:r>
+                    </w:p>
+                  </w:txbxContent>
+                </v:textbox>
+              </v:roundrect>
+            </w:pict>
+          </mc:Fallback>
+        </mc:AlternateContent>
+      </w:r>
+      <w:r>
+        <w:rPr>
+          <w:noProof/>
+          <w:lang w:val="en-US"/>
+        </w:rPr>
+        <mc:AlternateContent>
+          <mc:Choice Requires="wps">
+            <w:drawing>
+              <wp:anchor distT="0" distB="0" distL="114300" distR="114300" simplePos="0" relativeHeight="251663360" behindDoc="0" locked="0" layoutInCell="1" allowOverlap="1" wp14:anchorId="7D174A76" wp14:editId="7E7F772B">
+                <wp:simplePos x="0" y="0"/>
+                <wp:positionH relativeFrom="column">
+                  <wp:posOffset>4320540</wp:posOffset>
+                </wp:positionH>
+                <wp:positionV relativeFrom="paragraph">
+                  <wp:posOffset>81280</wp:posOffset>
+                </wp:positionV>
+                <wp:extent cx="1318260" cy="624840"/>
+                <wp:effectExtent l="0" t="0" r="15240" b="22860"/>
+                <wp:wrapNone/>
+                <wp:docPr id="3" name="Rectangle: Rounded Corners 3"/>
+                <wp:cNvGraphicFramePr/>
+                <a:graphic xmlns:a="http://schemas.openxmlformats.org/drawingml/2006/main">
+                  <a:graphicData uri="http://schemas.microsoft.com/office/word/2010/wordprocessingShape">
+                    <wps:wsp>
+                      <wps:cNvSpPr/>
+                      <wps:spPr>
+                        <a:xfrm>
+                          <a:off x="0" y="0"/>
+                          <a:ext cx="1318260" cy="624840"/>
+                        </a:xfrm>
+                        <a:prstGeom prst="roundRect">
+                          <a:avLst/>
+                        </a:prstGeom>
+                      </wps:spPr>
+                      <wps:style>
+                        <a:lnRef idx="2">
+                          <a:schemeClr val="accent1">
+                            <a:shade val="50000"/>
+                          </a:schemeClr>
+                        </a:lnRef>
+                        <a:fillRef idx="1">
+                          <a:schemeClr val="accent1"/>
+                        </a:fillRef>
+                        <a:effectRef idx="0">
+                          <a:schemeClr val="accent1"/>
+                        </a:effectRef>
+                        <a:fontRef idx="minor">
+                          <a:schemeClr val="lt1"/>
+                        </a:fontRef>
+                      </wps:style>
+                      <wps:txbx>
+                        <w:txbxContent>
+                          <w:p>
+                            <w:pPr>
+                              <w:jc w:val="center"/>
+                            </w:pPr>
+                            <w:r>
+                              <w:t>Rasa</w:t>
+                            </w:r>
+                            <w:r>
+                              <w:t xml:space="preserve"> Server</w:t>
+                            </w:r>
+                          </w:p>
+                        </w:txbxContent>
+                      </wps:txbx>
+                      <wps:bodyPr rot="0" spcFirstLastPara="0" vertOverflow="overflow" horzOverflow="overflow" vert="horz" wrap="square" lIns="91440" tIns="45720" rIns="91440" bIns="45720" numCol="1" spcCol="0" rtlCol="0" fromWordArt="0" anchor="ctr" anchorCtr="0" forceAA="0" compatLnSpc="1">
+                        <a:prstTxWarp prst="textNoShape">
+                          <a:avLst/>
+                        </a:prstTxWarp>
+                        <a:noAutofit/>
+                      </wps:bodyPr>
+                    </wps:wsp>
+                  </a:graphicData>
+                </a:graphic>
+              </wp:anchor>
+            </w:drawing>
+          </mc:Choice>
+          <mc:Fallback>
+            <w:pict>
+              <v:roundrect w14:anchorId="7D174A76" id="Rectangle: Rounded Corners 3" o:spid="_x0000_s1031" style="position:absolute;margin-left:340.2pt;margin-top:6.4pt;width:103.8pt;height:49.2pt;z-index:251663360;visibility:visible;mso-wrap-style:square;mso-wrap-distance-left:9pt;mso-wrap-distance-top:0;mso-wrap-distance-right:9pt;mso-wrap-distance-bottom:0;mso-position-horizontal:absolute;mso-position-horizontal-relative:text;mso-position-vertical:absolute;mso-position-vertical-relative:text;v-text-anchor:middle" arcsize="10923f" o:gfxdata="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" fillcolor="#4472c4 [3204]" strokecolor="#1f3763 [1604]" strokeweight="1pt">
+                <v:stroke joinstyle="miter"/>
+                <v:textbox>
+                  <w:txbxContent>
+                    <w:p>
+                      <w:pPr>
+                        <w:jc w:val="center"/>
+                      </w:pPr>
+                      <w:r>
+                        <w:t>Rasa</w:t>
+                      </w:r>
+                      <w:r>
+                        <w:t xml:space="preserve"> Server</w:t>
+                      </w:r>
+                    </w:p>
+                  </w:txbxContent>
+                </v:textbox>
+              </v:roundrect>
+            </w:pict>
+          </mc:Fallback>
+        </mc:AlternateContent>
+      </w:r>
+      <w:r>
+        <w:rPr>
+          <w:noProof/>
+          <w:lang w:val="en-US"/>
+        </w:rPr>
+        <mc:AlternateContent>
+          <mc:Choice Requires="wps">
+            <w:drawing>
+              <wp:anchor distT="0" distB="0" distL="114300" distR="114300" simplePos="0" relativeHeight="251659264" behindDoc="0" locked="0" layoutInCell="1" allowOverlap="1" wp14:anchorId="0A65AF9E" wp14:editId="7B0BA15B">
+                <wp:simplePos x="0" y="0"/>
+                <wp:positionH relativeFrom="column">
+                  <wp:posOffset>518160</wp:posOffset>
+                </wp:positionH>
+                <wp:positionV relativeFrom="paragraph">
+                  <wp:posOffset>81280</wp:posOffset>
                 </wp:positionV>
                 <wp:extent cx="1318260" cy="624840"/>
                 <wp:effectExtent l="0" t="0" r="15240" b="22860"/>
@@ -925,8 +2339,9 @@
                             <w:r>
                               <w:t>Slack</w:t>
                             </w:r>
-                            <w:bookmarkStart w:id="0" w:name="_GoBack"/>
-                            <w:bookmarkEnd w:id="0"/>
+                            <w:r>
+                              <w:t xml:space="preserve"> Bot App</w:t>
+                            </w:r>
                           </w:p>
                         </w:txbxContent>
                       </wps:txbx>
@@ -944,7 +2359,7 @@
           </mc:Choice>
           <mc:Fallback>
             <w:pict>
-              <v:roundrect w14:anchorId="0A65AF9E" id="Rectangle: Rounded Corners 1" o:spid="_x0000_s1029" style="position:absolute;margin-left:50.4pt;margin-top:4.9pt;width:103.8pt;height:49.2pt;z-index:251659264;visibility:visible;mso-wrap-style:square;mso-wrap-distance-left:9pt;mso-wrap-distance-top:0;mso-wrap-distance-right:9pt;mso-wrap-distance-bottom:0;mso-position-horizontal:absolute;mso-position-horizontal-relative:text;mso-position-vertical:absolute;mso-position-vertical-relative:text;v-text-anchor:middle" arcsize="10923f" o:gfxdata="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" fillcolor="#4472c4 [3204]" strokecolor="#1f3763 [1604]" strokeweight="1pt">
+              <v:roundrect w14:anchorId="0A65AF9E" id="Rectangle: Rounded Corners 1" o:spid="_x0000_s1032" style="position:absolute;margin-left:40.8pt;margin-top:6.4pt;width:103.8pt;height:49.2pt;z-index:251659264;visibility:visible;mso-wrap-style:square;mso-wrap-distance-left:9pt;mso-wrap-distance-top:0;mso-wrap-distance-right:9pt;mso-wrap-distance-bottom:0;mso-position-horizontal:absolute;mso-position-horizontal-relative:text;mso-position-vertical:absolute;mso-position-vertical-relative:text;v-text-anchor:middle" arcsize="10923f" o:gfxdata="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" fillcolor="#4472c4 [3204]" strokecolor="#1f3763 [1604]" strokeweight="1pt">
                 <v:stroke joinstyle="miter"/>
                 <v:textbox>
                   <w:txbxContent>
@@ -955,12 +2370,220 @@
                       <w:r>
                         <w:t>Slack</w:t>
                       </w:r>
-                      <w:bookmarkStart w:id="1" w:name="_GoBack"/>
-                      <w:bookmarkEnd w:id="1"/>
+                      <w:r>
+                        <w:t xml:space="preserve"> Bot App</w:t>
+                      </w:r>
                     </w:p>
                   </w:txbxContent>
                 </v:textbox>
               </v:roundrect>
+            </w:pict>
+          </mc:Fallback>
+        </mc:AlternateContent>
+      </w:r>
+      <w:r>
+        <w:rPr>
+          <w:noProof/>
+          <w:lang w:val="en-US"/>
+        </w:rPr>
+        <mc:AlternateContent>
+          <mc:Choice Requires="wps">
+            <w:drawing>
+              <wp:anchor distT="45720" distB="45720" distL="114300" distR="114300" simplePos="0" relativeHeight="251667456" behindDoc="0" locked="0" layoutInCell="1" allowOverlap="1" wp14:anchorId="3AEE5B35" wp14:editId="38F47C16">
+                <wp:simplePos x="0" y="0"/>
+                <wp:positionH relativeFrom="column">
+                  <wp:posOffset>487680</wp:posOffset>
+                </wp:positionH>
+                <wp:positionV relativeFrom="paragraph">
+                  <wp:posOffset>862330</wp:posOffset>
+                </wp:positionV>
+                <wp:extent cx="1424940" cy="1404620"/>
+                <wp:effectExtent l="0" t="0" r="3810" b="3175"/>
+                <wp:wrapSquare wrapText="bothSides"/>
+                <wp:docPr id="217" name="Text Box 2"/>
+                <wp:cNvGraphicFramePr>
+                  <a:graphicFrameLocks xmlns:a="http://schemas.openxmlformats.org/drawingml/2006/main"/>
+                </wp:cNvGraphicFramePr>
+                <a:graphic xmlns:a="http://schemas.openxmlformats.org/drawingml/2006/main">
+                  <a:graphicData uri="http://schemas.microsoft.com/office/word/2010/wordprocessingShape">
+                    <wps:wsp>
+                      <wps:cNvSpPr txBox="1">
+                        <a:spLocks noChangeArrowheads="1"/>
+                      </wps:cNvSpPr>
+                      <wps:spPr bwMode="auto">
+                        <a:xfrm>
+                          <a:off x="0" y="0"/>
+                          <a:ext cx="1424940" cy="1404620"/>
+                        </a:xfrm>
+                        <a:prstGeom prst="rect">
+                          <a:avLst/>
+                        </a:prstGeom>
+                        <a:solidFill>
+                          <a:srgbClr val="FFFFFF"/>
+                        </a:solidFill>
+                        <a:ln w="9525">
+                          <a:noFill/>
+                          <a:miter lim="800000"/>
+                          <a:headEnd/>
+                          <a:tailEnd/>
+                        </a:ln>
+                      </wps:spPr>
+                      <wps:txbx>
+                        <w:txbxContent>
+                          <w:p>
+                            <w:pPr>
+                              <w:rPr>
+                                <w:rFonts w:ascii="Consolas" w:hAnsi="Consolas"/>
+                                <w:sz w:val="16"/>
+                                <w:szCs w:val="16"/>
+                                <w:lang w:val="en-US"/>
+                              </w:rPr>
+                            </w:pPr>
+                            <w:r>
+                              <w:rPr>
+                                <w:rFonts w:asciiTheme="majorHAnsi" w:eastAsiaTheme="majorEastAsia" w:hAnsiTheme="majorHAnsi" w:cstheme="majorBidi"/>
+                                <w:b/>
+                                <w:bCs/>
+                                <w:spacing w:val="-10"/>
+                                <w:kern w:val="28"/>
+                                <w:sz w:val="16"/>
+                                <w:szCs w:val="16"/>
+                                <w:lang w:val="en-US"/>
+                              </w:rPr>
+                              <w:t>Verify:</w:t>
+                            </w:r>
+                            <w:r>
+                              <w:rPr>
+                                <w:rFonts w:asciiTheme="majorHAnsi" w:eastAsiaTheme="majorEastAsia" w:hAnsiTheme="majorHAnsi" w:cstheme="majorBidi"/>
+                                <w:b/>
+                                <w:bCs/>
+                                <w:spacing w:val="-10"/>
+                                <w:kern w:val="28"/>
+                                <w:sz w:val="16"/>
+                                <w:szCs w:val="16"/>
+                                <w:lang w:val="en-US"/>
+                              </w:rPr>
+                              <w:t xml:space="preserve"> </w:t>
+                            </w:r>
+                            <w:r>
+                              <w:rPr>
+                                <w:rFonts w:ascii="Consolas" w:hAnsi="Consolas"/>
+                                <w:sz w:val="16"/>
+                                <w:szCs w:val="16"/>
+                                <w:lang w:val="en-US"/>
+                              </w:rPr>
+                              <w:t>https://</w:t>
+                            </w:r>
+                            <w:r>
+                              <w:rPr>
+                                <w:rFonts w:ascii="Consolas" w:hAnsi="Consolas"/>
+                                <w:color w:val="FFC000"/>
+                                <w:sz w:val="16"/>
+                                <w:szCs w:val="16"/>
+                                <w:lang w:val="en-US"/>
+                              </w:rPr>
+                              <w:t>aa98d86f</w:t>
+                            </w:r>
+                            <w:r>
+                              <w:rPr>
+                                <w:rFonts w:ascii="Consolas" w:hAnsi="Consolas"/>
+                                <w:sz w:val="16"/>
+                                <w:szCs w:val="16"/>
+                                <w:lang w:val="en-US"/>
+                              </w:rPr>
+                              <w:t>.ngrok.io/webhooks/slack/webhook</w:t>
+                            </w:r>
+                          </w:p>
+                        </w:txbxContent>
+                      </wps:txbx>
+                      <wps:bodyPr rot="0" vert="horz" wrap="square" lIns="91440" tIns="45720" rIns="91440" bIns="45720" anchor="t" anchorCtr="0">
+                        <a:spAutoFit/>
+                      </wps:bodyPr>
+                    </wps:wsp>
+                  </a:graphicData>
+                </a:graphic>
+                <wp14:sizeRelH relativeFrom="margin">
+                  <wp14:pctWidth>0</wp14:pctWidth>
+                </wp14:sizeRelH>
+                <wp14:sizeRelV relativeFrom="margin">
+                  <wp14:pctHeight>20000</wp14:pctHeight>
+                </wp14:sizeRelV>
+              </wp:anchor>
+            </w:drawing>
+          </mc:Choice>
+          <mc:Fallback>
+            <w:pict>
+              <v:shape w14:anchorId="3AEE5B35" id="_x0000_s1033" type="#_x0000_t202" style="position:absolute;margin-left:38.4pt;margin-top:67.9pt;width:112.2pt;height:110.6pt;z-index:251667456;visibility:visible;mso-wrap-style:square;mso-width-percent:0;mso-height-percent:200;mso-wrap-distance-left:9pt;mso-wrap-distance-top:3.6pt;mso-wrap-distance-right:9pt;mso-wrap-distance-bottom:3.6pt;mso-position-horizontal:absolute;mso-position-horizontal-relative:text;mso-position-vertical:absolute;mso-position-vertical-relative:text;mso-width-percent:0;mso-height-percent:200;mso-width-relative:margin;mso-height-relative:margin;v-text-anchor:top" o:gfxdata="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" stroked="f">
+                <v:textbox style="mso-fit-shape-to-text:t">
+                  <w:txbxContent>
+                    <w:p>
+                      <w:pPr>
+                        <w:rPr>
+                          <w:rFonts w:ascii="Consolas" w:hAnsi="Consolas"/>
+                          <w:sz w:val="16"/>
+                          <w:szCs w:val="16"/>
+                          <w:lang w:val="en-US"/>
+                        </w:rPr>
+                      </w:pPr>
+                      <w:r>
+                        <w:rPr>
+                          <w:rFonts w:asciiTheme="majorHAnsi" w:eastAsiaTheme="majorEastAsia" w:hAnsiTheme="majorHAnsi" w:cstheme="majorBidi"/>
+                          <w:b/>
+                          <w:bCs/>
+                          <w:spacing w:val="-10"/>
+                          <w:kern w:val="28"/>
+                          <w:sz w:val="16"/>
+                          <w:szCs w:val="16"/>
+                          <w:lang w:val="en-US"/>
+                        </w:rPr>
+                        <w:t>Verify:</w:t>
+                      </w:r>
+                      <w:r>
+                        <w:rPr>
+                          <w:rFonts w:asciiTheme="majorHAnsi" w:eastAsiaTheme="majorEastAsia" w:hAnsiTheme="majorHAnsi" w:cstheme="majorBidi"/>
+                          <w:b/>
+                          <w:bCs/>
+                          <w:spacing w:val="-10"/>
+                          <w:kern w:val="28"/>
+                          <w:sz w:val="16"/>
+                          <w:szCs w:val="16"/>
+                          <w:lang w:val="en-US"/>
+                        </w:rPr>
+                        <w:t xml:space="preserve"> </w:t>
+                      </w:r>
+                      <w:r>
+                        <w:rPr>
+                          <w:rFonts w:ascii="Consolas" w:hAnsi="Consolas"/>
+                          <w:sz w:val="16"/>
+                          <w:szCs w:val="16"/>
+                          <w:lang w:val="en-US"/>
+                        </w:rPr>
+                        <w:t>https://</w:t>
+                      </w:r>
+                      <w:r>
+                        <w:rPr>
+                          <w:rFonts w:ascii="Consolas" w:hAnsi="Consolas"/>
+                          <w:color w:val="FFC000"/>
+                          <w:sz w:val="16"/>
+                          <w:szCs w:val="16"/>
+                          <w:lang w:val="en-US"/>
+                        </w:rPr>
+                        <w:t>aa98d86f</w:t>
+                      </w:r>
+                      <w:r>
+                        <w:rPr>
+                          <w:rFonts w:ascii="Consolas" w:hAnsi="Consolas"/>
+                          <w:sz w:val="16"/>
+                          <w:szCs w:val="16"/>
+                          <w:lang w:val="en-US"/>
+                        </w:rPr>
+                        <w:t>.ngrok.io/webhooks/slack/webhook</w:t>
+                      </w:r>
+                    </w:p>
+                  </w:txbxContent>
+                </v:textbox>
+                <w10:wrap type="square"/>
+              </v:shape>
             </w:pict>
           </mc:Fallback>
         </mc:AlternateContent>
@@ -992,7 +2615,7 @@
       </w:pPr>
     </w:pPrDefault>
   </w:docDefaults>
-  <w:latentStyles w:defLockedState="0" w:defUIPriority="99" w:defSemiHidden="0" w:defUnhideWhenUsed="0" w:defQFormat="0" w:count="375">
+  <w:latentStyles w:defLockedState="0" w:defUIPriority="99" w:defSemiHidden="0" w:defUnhideWhenUsed="0" w:defQFormat="0" w:count="377">
     <w:lsdException w:name="Normal" w:uiPriority="0" w:qFormat="1"/>
     <w:lsdException w:name="heading 1" w:uiPriority="9" w:qFormat="1"/>
     <w:lsdException w:name="heading 2" w:semiHidden="1" w:uiPriority="9" w:unhideWhenUsed="1" w:qFormat="1"/>
@@ -1098,7 +2721,6 @@
     <w:lsdException w:name="HTML Sample" w:semiHidden="1" w:unhideWhenUsed="1"/>
     <w:lsdException w:name="HTML Typewriter" w:semiHidden="1" w:unhideWhenUsed="1"/>
     <w:lsdException w:name="HTML Variable" w:semiHidden="1" w:unhideWhenUsed="1"/>
-    <w:lsdException w:name="Normal Table" w:semiHidden="1" w:unhideWhenUsed="1"/>
     <w:lsdException w:name="annotation subject" w:semiHidden="1" w:unhideWhenUsed="1"/>
     <w:lsdException w:name="No List" w:semiHidden="1" w:unhideWhenUsed="1"/>
     <w:lsdException w:name="Outline List 1" w:semiHidden="1" w:unhideWhenUsed="1"/>
@@ -1144,11 +2766,9 @@
     <w:lsdException w:name="Table Subtle 1" w:semiHidden="1" w:unhideWhenUsed="1"/>
     <w:lsdException w:name="Table Subtle 2" w:semiHidden="1" w:unhideWhenUsed="1"/>
     <w:lsdException w:name="Table Web 1" w:semiHidden="1" w:unhideWhenUsed="1"/>
-    <w:lsdException w:name="Table Web 2" w:semiHidden="1" w:unhideWhenUsed="1"/>
     <w:lsdException w:name="Table Web 3" w:semiHidden="1" w:unhideWhenUsed="1"/>
     <w:lsdException w:name="Balloon Text" w:semiHidden="1" w:unhideWhenUsed="1"/>
     <w:lsdException w:name="Table Grid" w:uiPriority="39"/>
-    <w:lsdException w:name="Table Theme" w:semiHidden="1" w:unhideWhenUsed="1"/>
     <w:lsdException w:name="Placeholder Text" w:semiHidden="1"/>
     <w:lsdException w:name="No Spacing" w:uiPriority="1" w:qFormat="1"/>
     <w:lsdException w:name="Light Shading" w:uiPriority="60"/>
@@ -1368,6 +2988,8 @@
     <w:lsdException w:name="Smart Hyperlink" w:semiHidden="1" w:unhideWhenUsed="1"/>
     <w:lsdException w:name="Hashtag" w:semiHidden="1" w:unhideWhenUsed="1"/>
     <w:lsdException w:name="Unresolved Mention" w:semiHidden="1" w:unhideWhenUsed="1"/>
+    <w:lsdException w:name="Smart Link" w:semiHidden="1" w:unhideWhenUsed="1"/>
+    <w:lsdException w:name="Smart Link Error" w:semiHidden="1" w:unhideWhenUsed="1"/>
   </w:latentStyles>
   <w:style w:type="paragraph" w:default="1" w:styleId="Normal">
     <w:name w:val="Normal"/>
@@ -1452,6 +3074,38 @@
         <w:insideV w:val="single" w:sz="4" w:space="0" w:color="auto"/>
       </w:tblBorders>
     </w:tblPr>
+  </w:style>
+  <w:style w:type="paragraph" w:styleId="NoSpacing">
+    <w:name w:val="No Spacing"/>
+    <w:uiPriority w:val="1"/>
+    <w:qFormat/>
+    <w:rsid w:val="00514164"/>
+    <w:pPr>
+      <w:spacing w:after="0" w:line="240" w:lineRule="auto"/>
+    </w:pPr>
+  </w:style>
+  <w:style w:type="character" w:styleId="Hyperlink">
+    <w:name w:val="Hyperlink"/>
+    <w:basedOn w:val="DefaultParagraphFont"/>
+    <w:uiPriority w:val="99"/>
+    <w:unhideWhenUsed/>
+    <w:rsid w:val="00514164"/>
+    <w:rPr>
+      <w:color w:val="0563C1" w:themeColor="hyperlink"/>
+      <w:u w:val="single"/>
+    </w:rPr>
+  </w:style>
+  <w:style w:type="character" w:styleId="UnresolvedMention">
+    <w:name w:val="Unresolved Mention"/>
+    <w:basedOn w:val="DefaultParagraphFont"/>
+    <w:uiPriority w:val="99"/>
+    <w:semiHidden/>
+    <w:unhideWhenUsed/>
+    <w:rsid w:val="00514164"/>
+    <w:rPr>
+      <w:color w:val="605E5C"/>
+      <w:shd w:val="clear" w:color="auto" w:fill="E1DFDD"/>
+    </w:rPr>
   </w:style>
 </w:styles>
 </file>

</xml_diff>